<commit_message>
Update Glass classification project report.docx
</commit_message>
<xml_diff>
--- a/Glass classification project report.docx
+++ b/Glass classification project report.docx
@@ -7593,19 +7593,3068 @@
         <w:pStyle w:val="a3"/>
         <w:bidi w:val="0"/>
         <w:spacing w:line="276" w:lineRule="auto"/>
-        <w:ind w:left="1440"/>
-        <w:jc w:val="both"/>
+        <w:ind w:left="2160"/>
+        <w:jc w:val="both"/>
+        <w:rPr>
+          <w:rFonts w:asciiTheme="minorBidi" w:hAnsiTheme="minorBidi"/>
+          <w:sz w:val="24"/>
+          <w:szCs w:val="24"/>
+          <w:lang w:bidi="ar-PS"/>
+        </w:rPr>
+      </w:pPr>
+    </w:p>
+    <w:p>
+      <w:pPr>
+        <w:pStyle w:val="a3"/>
+        <w:bidi w:val="0"/>
+        <w:spacing w:line="276" w:lineRule="auto"/>
+        <w:ind w:left="2160"/>
+        <w:jc w:val="both"/>
+        <w:rPr>
+          <w:rFonts w:asciiTheme="minorBidi" w:hAnsiTheme="minorBidi"/>
+          <w:sz w:val="24"/>
+          <w:szCs w:val="24"/>
+          <w:lang w:bidi="ar-PS"/>
+        </w:rPr>
+      </w:pPr>
+    </w:p>
+    <w:p>
+      <w:pPr>
+        <w:pStyle w:val="a3"/>
+        <w:bidi w:val="0"/>
+        <w:spacing w:line="276" w:lineRule="auto"/>
+        <w:ind w:left="2160"/>
+        <w:jc w:val="both"/>
+        <w:rPr>
+          <w:rFonts w:asciiTheme="minorBidi" w:hAnsiTheme="minorBidi"/>
+          <w:sz w:val="24"/>
+          <w:szCs w:val="24"/>
+          <w:lang w:bidi="ar-PS"/>
+        </w:rPr>
+      </w:pPr>
+    </w:p>
+    <w:p>
+      <w:pPr>
+        <w:pStyle w:val="a3"/>
+        <w:bidi w:val="0"/>
+        <w:spacing w:line="276" w:lineRule="auto"/>
+        <w:ind w:left="2160"/>
+        <w:jc w:val="both"/>
+        <w:rPr>
+          <w:rFonts w:asciiTheme="minorBidi" w:hAnsiTheme="minorBidi"/>
+          <w:sz w:val="24"/>
+          <w:szCs w:val="24"/>
+          <w:lang w:bidi="ar-PS"/>
+        </w:rPr>
+      </w:pPr>
+    </w:p>
+    <w:p>
+      <w:pPr>
+        <w:pStyle w:val="a3"/>
+        <w:bidi w:val="0"/>
+        <w:spacing w:line="276" w:lineRule="auto"/>
+        <w:ind w:left="2160"/>
+        <w:jc w:val="both"/>
+        <w:rPr>
+          <w:rFonts w:asciiTheme="minorBidi" w:hAnsiTheme="minorBidi"/>
+          <w:sz w:val="24"/>
+          <w:szCs w:val="24"/>
+          <w:lang w:bidi="ar-PS"/>
+        </w:rPr>
+      </w:pPr>
+    </w:p>
+    <w:p>
+      <w:pPr>
+        <w:pStyle w:val="a3"/>
+        <w:bidi w:val="0"/>
+        <w:spacing w:line="276" w:lineRule="auto"/>
+        <w:ind w:left="2160"/>
+        <w:jc w:val="both"/>
+        <w:rPr>
+          <w:rFonts w:asciiTheme="minorBidi" w:hAnsiTheme="minorBidi"/>
+          <w:sz w:val="24"/>
+          <w:szCs w:val="24"/>
+          <w:lang w:bidi="ar-PS"/>
+        </w:rPr>
+      </w:pPr>
+    </w:p>
+    <w:p>
+      <w:pPr>
+        <w:pStyle w:val="a3"/>
+        <w:bidi w:val="0"/>
+        <w:spacing w:line="276" w:lineRule="auto"/>
+        <w:ind w:left="2160"/>
+        <w:jc w:val="both"/>
+        <w:rPr>
+          <w:rFonts w:asciiTheme="minorBidi" w:hAnsiTheme="minorBidi"/>
+          <w:sz w:val="24"/>
+          <w:szCs w:val="24"/>
+          <w:lang w:bidi="ar-PS"/>
+        </w:rPr>
+      </w:pPr>
+    </w:p>
+    <w:p>
+      <w:pPr>
+        <w:pStyle w:val="a3"/>
+        <w:bidi w:val="0"/>
+        <w:spacing w:line="276" w:lineRule="auto"/>
+        <w:ind w:left="2160"/>
+        <w:jc w:val="both"/>
+        <w:rPr>
+          <w:rFonts w:asciiTheme="minorBidi" w:hAnsiTheme="minorBidi"/>
+          <w:sz w:val="24"/>
+          <w:szCs w:val="24"/>
+          <w:lang w:bidi="ar-PS"/>
+        </w:rPr>
+      </w:pPr>
+    </w:p>
+    <w:p>
+      <w:pPr>
+        <w:pStyle w:val="a3"/>
+        <w:bidi w:val="0"/>
+        <w:spacing w:line="276" w:lineRule="auto"/>
+        <w:ind w:left="2160"/>
+        <w:jc w:val="both"/>
+        <w:rPr>
+          <w:rFonts w:asciiTheme="minorBidi" w:hAnsiTheme="minorBidi"/>
+          <w:sz w:val="24"/>
+          <w:szCs w:val="24"/>
+          <w:lang w:bidi="ar-PS"/>
+        </w:rPr>
+      </w:pPr>
+    </w:p>
+    <w:p>
+      <w:pPr>
+        <w:pStyle w:val="a3"/>
+        <w:bidi w:val="0"/>
+        <w:spacing w:line="276" w:lineRule="auto"/>
+        <w:ind w:left="2160"/>
+        <w:jc w:val="both"/>
+        <w:rPr>
+          <w:rFonts w:asciiTheme="minorBidi" w:hAnsiTheme="minorBidi"/>
+          <w:sz w:val="24"/>
+          <w:szCs w:val="24"/>
+          <w:lang w:bidi="ar-PS"/>
+        </w:rPr>
+      </w:pPr>
+    </w:p>
+    <w:p>
+      <w:pPr>
+        <w:pStyle w:val="a3"/>
+        <w:bidi w:val="0"/>
+        <w:spacing w:line="276" w:lineRule="auto"/>
+        <w:ind w:left="2160"/>
+        <w:jc w:val="both"/>
+        <w:rPr>
+          <w:rFonts w:asciiTheme="minorBidi" w:hAnsiTheme="minorBidi"/>
+          <w:sz w:val="24"/>
+          <w:szCs w:val="24"/>
+          <w:lang w:bidi="ar-PS"/>
+        </w:rPr>
+      </w:pPr>
+    </w:p>
+    <w:p>
+      <w:pPr>
+        <w:pStyle w:val="a3"/>
+        <w:bidi w:val="0"/>
+        <w:spacing w:line="276" w:lineRule="auto"/>
+        <w:ind w:left="2160"/>
+        <w:jc w:val="both"/>
+        <w:rPr>
+          <w:rFonts w:asciiTheme="minorBidi" w:hAnsiTheme="minorBidi"/>
+          <w:sz w:val="24"/>
+          <w:szCs w:val="24"/>
+          <w:lang w:bidi="ar-PS"/>
+        </w:rPr>
+      </w:pPr>
+    </w:p>
+    <w:p>
+      <w:pPr>
+        <w:pStyle w:val="a3"/>
+        <w:bidi w:val="0"/>
+        <w:spacing w:line="276" w:lineRule="auto"/>
+        <w:ind w:left="2160"/>
+        <w:jc w:val="both"/>
+        <w:rPr>
+          <w:rFonts w:asciiTheme="minorBidi" w:hAnsiTheme="minorBidi"/>
+          <w:sz w:val="24"/>
+          <w:szCs w:val="24"/>
+          <w:lang w:bidi="ar-PS"/>
+        </w:rPr>
+      </w:pPr>
+    </w:p>
+    <w:p>
+      <w:pPr>
+        <w:pStyle w:val="a3"/>
+        <w:bidi w:val="0"/>
+        <w:spacing w:line="276" w:lineRule="auto"/>
+        <w:ind w:left="2160"/>
+        <w:jc w:val="both"/>
+        <w:rPr>
+          <w:rFonts w:asciiTheme="minorBidi" w:hAnsiTheme="minorBidi"/>
+          <w:sz w:val="24"/>
+          <w:szCs w:val="24"/>
+          <w:lang w:bidi="ar-PS"/>
+        </w:rPr>
+      </w:pPr>
+    </w:p>
+    <w:p>
+      <w:pPr>
+        <w:pStyle w:val="a3"/>
+        <w:bidi w:val="0"/>
+        <w:spacing w:line="276" w:lineRule="auto"/>
+        <w:ind w:left="2160"/>
+        <w:jc w:val="both"/>
+        <w:rPr>
+          <w:rFonts w:asciiTheme="minorBidi" w:hAnsiTheme="minorBidi"/>
+          <w:sz w:val="24"/>
+          <w:szCs w:val="24"/>
+          <w:lang w:bidi="ar-PS"/>
+        </w:rPr>
+      </w:pPr>
+    </w:p>
+    <w:p>
+      <w:pPr>
+        <w:pStyle w:val="a3"/>
+        <w:bidi w:val="0"/>
+        <w:spacing w:line="276" w:lineRule="auto"/>
+        <w:ind w:left="2160"/>
+        <w:jc w:val="both"/>
+        <w:rPr>
+          <w:rFonts w:asciiTheme="minorBidi" w:hAnsiTheme="minorBidi"/>
+          <w:sz w:val="24"/>
+          <w:szCs w:val="24"/>
+          <w:lang w:bidi="ar-PS"/>
+        </w:rPr>
+      </w:pPr>
+    </w:p>
+    <w:p>
+      <w:pPr>
+        <w:pStyle w:val="a3"/>
+        <w:bidi w:val="0"/>
+        <w:spacing w:line="276" w:lineRule="auto"/>
+        <w:ind w:left="2160"/>
+        <w:jc w:val="both"/>
+        <w:rPr>
+          <w:rFonts w:asciiTheme="minorBidi" w:hAnsiTheme="minorBidi"/>
+          <w:sz w:val="24"/>
+          <w:szCs w:val="24"/>
+          <w:lang w:bidi="ar-PS"/>
+        </w:rPr>
+      </w:pPr>
+    </w:p>
+    <w:p>
+      <w:pPr>
+        <w:pStyle w:val="a3"/>
+        <w:bidi w:val="0"/>
+        <w:spacing w:line="276" w:lineRule="auto"/>
+        <w:ind w:left="2160"/>
+        <w:jc w:val="both"/>
+        <w:rPr>
+          <w:rFonts w:asciiTheme="minorBidi" w:hAnsiTheme="minorBidi"/>
+          <w:sz w:val="24"/>
+          <w:szCs w:val="24"/>
+          <w:lang w:bidi="ar-PS"/>
+        </w:rPr>
+      </w:pPr>
+    </w:p>
+    <w:p>
+      <w:pPr>
+        <w:pStyle w:val="a3"/>
+        <w:bidi w:val="0"/>
+        <w:spacing w:line="276" w:lineRule="auto"/>
+        <w:ind w:left="2160"/>
+        <w:jc w:val="both"/>
+        <w:rPr>
+          <w:rFonts w:asciiTheme="minorBidi" w:hAnsiTheme="minorBidi"/>
+          <w:sz w:val="24"/>
+          <w:szCs w:val="24"/>
+          <w:lang w:bidi="ar-PS"/>
+        </w:rPr>
+      </w:pPr>
+    </w:p>
+    <w:p>
+      <w:pPr>
+        <w:pStyle w:val="a3"/>
+        <w:bidi w:val="0"/>
+        <w:spacing w:line="276" w:lineRule="auto"/>
+        <w:ind w:left="2160"/>
+        <w:jc w:val="both"/>
+        <w:rPr>
+          <w:rFonts w:asciiTheme="minorBidi" w:hAnsiTheme="minorBidi"/>
+          <w:sz w:val="24"/>
+          <w:szCs w:val="24"/>
+          <w:lang w:bidi="ar-PS"/>
+        </w:rPr>
+      </w:pPr>
+    </w:p>
+    <w:p>
+      <w:pPr>
+        <w:pStyle w:val="a3"/>
+        <w:bidi w:val="0"/>
+        <w:spacing w:line="276" w:lineRule="auto"/>
+        <w:ind w:left="2160"/>
+        <w:jc w:val="both"/>
+        <w:rPr>
+          <w:rFonts w:asciiTheme="minorBidi" w:hAnsiTheme="minorBidi"/>
+          <w:sz w:val="24"/>
+          <w:szCs w:val="24"/>
+          <w:lang w:bidi="ar-PS"/>
+        </w:rPr>
+      </w:pPr>
+    </w:p>
+    <w:p>
+      <w:pPr>
+        <w:pStyle w:val="a3"/>
+        <w:bidi w:val="0"/>
+        <w:spacing w:line="276" w:lineRule="auto"/>
+        <w:ind w:left="2160"/>
+        <w:jc w:val="both"/>
+        <w:rPr>
+          <w:rFonts w:asciiTheme="minorBidi" w:hAnsiTheme="minorBidi"/>
+          <w:sz w:val="24"/>
+          <w:szCs w:val="24"/>
+          <w:lang w:bidi="ar-PS"/>
+        </w:rPr>
+      </w:pPr>
+    </w:p>
+    <w:p>
+      <w:pPr>
+        <w:pStyle w:val="a3"/>
+        <w:bidi w:val="0"/>
+        <w:spacing w:line="276" w:lineRule="auto"/>
+        <w:ind w:left="2160"/>
+        <w:jc w:val="both"/>
+        <w:rPr>
+          <w:rFonts w:asciiTheme="minorBidi" w:hAnsiTheme="minorBidi"/>
+          <w:sz w:val="24"/>
+          <w:szCs w:val="24"/>
+          <w:lang w:bidi="ar-PS"/>
+        </w:rPr>
+      </w:pPr>
+    </w:p>
+    <w:p>
+      <w:pPr>
+        <w:pStyle w:val="a3"/>
+        <w:bidi w:val="0"/>
+        <w:spacing w:line="276" w:lineRule="auto"/>
+        <w:ind w:left="2160"/>
+        <w:jc w:val="both"/>
+        <w:rPr>
+          <w:rFonts w:asciiTheme="minorBidi" w:hAnsiTheme="minorBidi"/>
+          <w:sz w:val="24"/>
+          <w:szCs w:val="24"/>
+          <w:lang w:bidi="ar-PS"/>
+        </w:rPr>
+      </w:pPr>
+    </w:p>
+    <w:p>
+      <w:pPr>
+        <w:pStyle w:val="a3"/>
+        <w:numPr>
+          <w:ilvl w:val="0"/>
+          <w:numId w:val="12"/>
+        </w:numPr>
+        <w:bidi w:val="0"/>
+        <w:spacing w:line="276" w:lineRule="auto"/>
+        <w:ind w:left="851"/>
+        <w:jc w:val="both"/>
+        <w:rPr>
+          <w:rFonts w:asciiTheme="minorBidi" w:hAnsiTheme="minorBidi"/>
+          <w:sz w:val="24"/>
+          <w:szCs w:val="24"/>
+          <w:lang w:bidi="ar-PS"/>
+        </w:rPr>
+      </w:pPr>
+      <w:r>
+        <w:rPr>
+          <w:rFonts w:asciiTheme="minorBidi" w:hAnsiTheme="minorBidi"/>
+          <w:sz w:val="24"/>
+          <w:szCs w:val="24"/>
+          <w:lang w:bidi="ar-PS"/>
+        </w:rPr>
+        <w:lastRenderedPageBreak/>
+        <w:t>Algorithms</w:t>
+      </w:r>
+      <w:r>
         <w:rPr>
           <w:rFonts w:asciiTheme="minorBidi" w:hAnsiTheme="minorBidi" w:hint="cs"/>
           <w:sz w:val="24"/>
           <w:szCs w:val="24"/>
-        </w:rPr>
-      </w:pPr>
+          <w:rtl/>
+          <w:lang w:bidi="ar-PS"/>
+        </w:rPr>
+        <w:t>:</w:t>
+      </w:r>
+    </w:p>
+    <w:p>
+      <w:pPr>
+        <w:pStyle w:val="a3"/>
+        <w:numPr>
+          <w:ilvl w:val="0"/>
+          <w:numId w:val="12"/>
+        </w:numPr>
+        <w:bidi w:val="0"/>
+        <w:spacing w:line="276" w:lineRule="auto"/>
+        <w:ind w:left="1418"/>
+        <w:jc w:val="both"/>
+        <w:rPr>
+          <w:rFonts w:asciiTheme="minorBidi" w:hAnsiTheme="minorBidi"/>
+          <w:sz w:val="24"/>
+          <w:szCs w:val="24"/>
+          <w:lang w:bidi="ar-PS"/>
+        </w:rPr>
+      </w:pPr>
+      <w:r>
+        <w:rPr>
+          <w:rStyle w:val="a6"/>
+          <w:rFonts w:ascii="Arial" w:hAnsi="Arial" w:cs="Arial"/>
+          <w:sz w:val="21"/>
+          <w:szCs w:val="21"/>
+          <w:shd w:val="clear" w:color="auto" w:fill="FFFFFF"/>
+        </w:rPr>
+        <w:t>Multinomial Logistic Regression</w:t>
+      </w:r>
+      <w:r>
+        <w:rPr>
+          <w:rFonts w:ascii="Arial" w:hAnsi="Arial" w:cs="Arial"/>
+          <w:sz w:val="21"/>
+          <w:szCs w:val="21"/>
+          <w:shd w:val="clear" w:color="auto" w:fill="FFFFFF"/>
+        </w:rPr>
+        <w:t xml:space="preserve"> This is a </w:t>
+      </w:r>
+      <w:proofErr w:type="spellStart"/>
+      <w:r>
+        <w:rPr>
+          <w:rFonts w:ascii="Arial" w:hAnsi="Arial" w:cs="Arial"/>
+          <w:sz w:val="21"/>
+          <w:szCs w:val="21"/>
+          <w:shd w:val="clear" w:color="auto" w:fill="FFFFFF"/>
+        </w:rPr>
+        <w:t>classifaction</w:t>
+      </w:r>
+      <w:proofErr w:type="spellEnd"/>
+      <w:r>
+        <w:rPr>
+          <w:rFonts w:ascii="Arial" w:hAnsi="Arial" w:cs="Arial"/>
+          <w:sz w:val="21"/>
+          <w:szCs w:val="21"/>
+          <w:shd w:val="clear" w:color="auto" w:fill="FFFFFF"/>
+        </w:rPr>
+        <w:t xml:space="preserve"> technique quite similar to logistic regression however the dependent (target) variable consists of more than two level. It is used to describe the data and to </w:t>
+      </w:r>
+      <w:proofErr w:type="spellStart"/>
+      <w:r>
+        <w:rPr>
+          <w:rFonts w:ascii="Arial" w:hAnsi="Arial" w:cs="Arial"/>
+          <w:sz w:val="21"/>
+          <w:szCs w:val="21"/>
+          <w:shd w:val="clear" w:color="auto" w:fill="FFFFFF"/>
+        </w:rPr>
+        <w:t>expalin</w:t>
+      </w:r>
+      <w:proofErr w:type="spellEnd"/>
+      <w:r>
+        <w:rPr>
+          <w:rFonts w:ascii="Arial" w:hAnsi="Arial" w:cs="Arial"/>
+          <w:sz w:val="21"/>
+          <w:szCs w:val="21"/>
+          <w:shd w:val="clear" w:color="auto" w:fill="FFFFFF"/>
+        </w:rPr>
+        <w:t xml:space="preserve"> the relationship between one dependent nominal variable and multiple independent variables. In our case, we will attempt to explain the relationship between Glass Type and independent variables such as Refractive Index and elements quantities.</w:t>
+      </w:r>
+    </w:p>
+    <w:p>
+      <w:pPr>
+        <w:tabs>
+          <w:tab w:val="left" w:pos="2552"/>
+        </w:tabs>
+        <w:bidi w:val="0"/>
+        <w:spacing w:line="276" w:lineRule="auto"/>
+        <w:jc w:val="both"/>
+        <w:rPr>
+          <w:rFonts w:asciiTheme="minorBidi" w:hAnsiTheme="minorBidi" w:hint="cs"/>
+          <w:sz w:val="24"/>
+          <w:szCs w:val="24"/>
+          <w:lang w:bidi="ar-PS"/>
+        </w:rPr>
+      </w:pPr>
+      <w:r>
+        <w:rPr>
+          <w:rFonts w:asciiTheme="minorBidi" w:hAnsiTheme="minorBidi" w:hint="cs"/>
+          <w:noProof/>
+          <w:sz w:val="24"/>
+          <w:szCs w:val="24"/>
+          <w:lang w:bidi="ar-PS"/>
+        </w:rPr>
+        <w:drawing>
+          <wp:inline distT="0" distB="0" distL="0" distR="0" wp14:anchorId="4924D348" wp14:editId="669EA287">
+            <wp:extent cx="6645910" cy="698500"/>
+            <wp:effectExtent l="0" t="0" r="2540" b="6350"/>
+            <wp:docPr id="48" name="صورة 48"/>
+            <wp:cNvGraphicFramePr>
+              <a:graphicFrameLocks xmlns:a="http://schemas.openxmlformats.org/drawingml/2006/main" noChangeAspect="1"/>
+            </wp:cNvGraphicFramePr>
+            <a:graphic xmlns:a="http://schemas.openxmlformats.org/drawingml/2006/main">
+              <a:graphicData uri="http://schemas.openxmlformats.org/drawingml/2006/picture">
+                <pic:pic xmlns:pic="http://schemas.openxmlformats.org/drawingml/2006/picture">
+                  <pic:nvPicPr>
+                    <pic:cNvPr id="48" name="2019-12-20_230513.png"/>
+                    <pic:cNvPicPr/>
+                  </pic:nvPicPr>
+                  <pic:blipFill>
+                    <a:blip r:embed="rId46">
+                      <a:extLst>
+                        <a:ext uri="{28A0092B-C50C-407E-A947-70E740481C1C}">
+                          <a14:useLocalDpi xmlns:a14="http://schemas.microsoft.com/office/drawing/2010/main" val="0"/>
+                        </a:ext>
+                      </a:extLst>
+                    </a:blip>
+                    <a:stretch>
+                      <a:fillRect/>
+                    </a:stretch>
+                  </pic:blipFill>
+                  <pic:spPr>
+                    <a:xfrm>
+                      <a:off x="0" y="0"/>
+                      <a:ext cx="6645910" cy="698500"/>
+                    </a:xfrm>
+                    <a:prstGeom prst="rect">
+                      <a:avLst/>
+                    </a:prstGeom>
+                  </pic:spPr>
+                </pic:pic>
+              </a:graphicData>
+            </a:graphic>
+          </wp:inline>
+        </w:drawing>
+      </w:r>
+    </w:p>
+    <w:p>
+      <w:pPr>
+        <w:tabs>
+          <w:tab w:val="left" w:pos="2552"/>
+        </w:tabs>
+        <w:bidi w:val="0"/>
+        <w:spacing w:line="276" w:lineRule="auto"/>
+        <w:jc w:val="both"/>
+        <w:rPr>
+          <w:rFonts w:asciiTheme="minorBidi" w:hAnsiTheme="minorBidi" w:hint="cs"/>
+          <w:sz w:val="24"/>
+          <w:szCs w:val="24"/>
+          <w:lang w:bidi="ar-PS"/>
+        </w:rPr>
+      </w:pPr>
+    </w:p>
+    <w:p>
+      <w:pPr>
+        <w:bidi w:val="0"/>
+        <w:spacing w:line="276" w:lineRule="auto"/>
+        <w:jc w:val="both"/>
+        <w:rPr>
+          <w:rFonts w:asciiTheme="minorBidi" w:hAnsiTheme="minorBidi"/>
+          <w:sz w:val="24"/>
+          <w:szCs w:val="24"/>
+        </w:rPr>
+      </w:pPr>
+      <w:r>
+        <w:rPr>
+          <w:rFonts w:asciiTheme="minorBidi" w:hAnsiTheme="minorBidi"/>
+          <w:sz w:val="24"/>
+          <w:szCs w:val="24"/>
+        </w:rPr>
+        <w:t>Output is:</w:t>
+      </w:r>
+    </w:p>
+    <w:p>
+      <w:pPr>
+        <w:bidi w:val="0"/>
+        <w:spacing w:line="276" w:lineRule="auto"/>
+        <w:jc w:val="both"/>
+        <w:rPr>
+          <w:rFonts w:asciiTheme="minorBidi" w:hAnsiTheme="minorBidi"/>
+          <w:sz w:val="24"/>
+          <w:szCs w:val="24"/>
+        </w:rPr>
+      </w:pPr>
+      <w:r>
+        <w:rPr>
+          <w:rFonts w:asciiTheme="minorBidi" w:hAnsiTheme="minorBidi"/>
+          <w:noProof/>
+          <w:sz w:val="24"/>
+          <w:szCs w:val="24"/>
+        </w:rPr>
+        <w:drawing>
+          <wp:inline distT="0" distB="0" distL="0" distR="0" wp14:anchorId="0472D060" wp14:editId="126373FD">
+            <wp:extent cx="6645910" cy="3820795"/>
+            <wp:effectExtent l="0" t="0" r="2540" b="8255"/>
+            <wp:docPr id="49" name="صورة 49"/>
+            <wp:cNvGraphicFramePr>
+              <a:graphicFrameLocks xmlns:a="http://schemas.openxmlformats.org/drawingml/2006/main" noChangeAspect="1"/>
+            </wp:cNvGraphicFramePr>
+            <a:graphic xmlns:a="http://schemas.openxmlformats.org/drawingml/2006/main">
+              <a:graphicData uri="http://schemas.openxmlformats.org/drawingml/2006/picture">
+                <pic:pic xmlns:pic="http://schemas.openxmlformats.org/drawingml/2006/picture">
+                  <pic:nvPicPr>
+                    <pic:cNvPr id="49" name="2019-12-20_230437.png"/>
+                    <pic:cNvPicPr/>
+                  </pic:nvPicPr>
+                  <pic:blipFill>
+                    <a:blip r:embed="rId47">
+                      <a:extLst>
+                        <a:ext uri="{28A0092B-C50C-407E-A947-70E740481C1C}">
+                          <a14:useLocalDpi xmlns:a14="http://schemas.microsoft.com/office/drawing/2010/main" val="0"/>
+                        </a:ext>
+                      </a:extLst>
+                    </a:blip>
+                    <a:stretch>
+                      <a:fillRect/>
+                    </a:stretch>
+                  </pic:blipFill>
+                  <pic:spPr>
+                    <a:xfrm>
+                      <a:off x="0" y="0"/>
+                      <a:ext cx="6645910" cy="3820795"/>
+                    </a:xfrm>
+                    <a:prstGeom prst="rect">
+                      <a:avLst/>
+                    </a:prstGeom>
+                  </pic:spPr>
+                </pic:pic>
+              </a:graphicData>
+            </a:graphic>
+          </wp:inline>
+        </w:drawing>
+      </w:r>
+    </w:p>
+    <w:p>
+      <w:pPr>
+        <w:pStyle w:val="a3"/>
+        <w:bidi w:val="0"/>
+        <w:spacing w:line="276" w:lineRule="auto"/>
+        <w:jc w:val="both"/>
+        <w:rPr>
+          <w:rStyle w:val="a6"/>
+          <w:rFonts w:asciiTheme="minorBidi" w:hAnsiTheme="minorBidi"/>
+          <w:b w:val="0"/>
+          <w:bCs w:val="0"/>
+          <w:sz w:val="24"/>
+          <w:szCs w:val="24"/>
+        </w:rPr>
+      </w:pPr>
+    </w:p>
+    <w:p>
+      <w:pPr>
+        <w:pStyle w:val="a3"/>
+        <w:bidi w:val="0"/>
+        <w:spacing w:line="276" w:lineRule="auto"/>
+        <w:jc w:val="both"/>
+        <w:rPr>
+          <w:rStyle w:val="a6"/>
+          <w:rFonts w:asciiTheme="minorBidi" w:hAnsiTheme="minorBidi"/>
+          <w:b w:val="0"/>
+          <w:bCs w:val="0"/>
+          <w:sz w:val="24"/>
+          <w:szCs w:val="24"/>
+        </w:rPr>
+      </w:pPr>
+    </w:p>
+    <w:p>
+      <w:pPr>
+        <w:pStyle w:val="a3"/>
+        <w:bidi w:val="0"/>
+        <w:spacing w:line="276" w:lineRule="auto"/>
+        <w:jc w:val="both"/>
+        <w:rPr>
+          <w:rStyle w:val="a6"/>
+          <w:rFonts w:asciiTheme="minorBidi" w:hAnsiTheme="minorBidi"/>
+          <w:b w:val="0"/>
+          <w:bCs w:val="0"/>
+          <w:sz w:val="24"/>
+          <w:szCs w:val="24"/>
+        </w:rPr>
+      </w:pPr>
+    </w:p>
+    <w:p>
+      <w:pPr>
+        <w:pStyle w:val="a3"/>
+        <w:bidi w:val="0"/>
+        <w:spacing w:line="276" w:lineRule="auto"/>
+        <w:jc w:val="both"/>
+        <w:rPr>
+          <w:rStyle w:val="a6"/>
+          <w:rFonts w:asciiTheme="minorBidi" w:hAnsiTheme="minorBidi"/>
+          <w:b w:val="0"/>
+          <w:bCs w:val="0"/>
+          <w:sz w:val="24"/>
+          <w:szCs w:val="24"/>
+        </w:rPr>
+      </w:pPr>
+    </w:p>
+    <w:p>
+      <w:pPr>
+        <w:pStyle w:val="a3"/>
+        <w:bidi w:val="0"/>
+        <w:spacing w:line="276" w:lineRule="auto"/>
+        <w:jc w:val="both"/>
+        <w:rPr>
+          <w:rStyle w:val="a6"/>
+          <w:rFonts w:asciiTheme="minorBidi" w:hAnsiTheme="minorBidi"/>
+          <w:b w:val="0"/>
+          <w:bCs w:val="0"/>
+          <w:sz w:val="24"/>
+          <w:szCs w:val="24"/>
+        </w:rPr>
+      </w:pPr>
+    </w:p>
+    <w:p>
+      <w:pPr>
+        <w:pStyle w:val="a3"/>
+        <w:bidi w:val="0"/>
+        <w:spacing w:line="276" w:lineRule="auto"/>
+        <w:jc w:val="both"/>
+        <w:rPr>
+          <w:rStyle w:val="a6"/>
+          <w:rFonts w:asciiTheme="minorBidi" w:hAnsiTheme="minorBidi"/>
+          <w:b w:val="0"/>
+          <w:bCs w:val="0"/>
+          <w:sz w:val="24"/>
+          <w:szCs w:val="24"/>
+        </w:rPr>
+      </w:pPr>
+    </w:p>
+    <w:p>
+      <w:pPr>
+        <w:pStyle w:val="a3"/>
+        <w:bidi w:val="0"/>
+        <w:spacing w:line="276" w:lineRule="auto"/>
+        <w:jc w:val="both"/>
+        <w:rPr>
+          <w:rStyle w:val="a6"/>
+          <w:rFonts w:asciiTheme="minorBidi" w:hAnsiTheme="minorBidi"/>
+          <w:b w:val="0"/>
+          <w:bCs w:val="0"/>
+          <w:sz w:val="24"/>
+          <w:szCs w:val="24"/>
+        </w:rPr>
+      </w:pPr>
+    </w:p>
+    <w:p>
+      <w:pPr>
+        <w:pStyle w:val="a3"/>
+        <w:bidi w:val="0"/>
+        <w:spacing w:line="276" w:lineRule="auto"/>
+        <w:jc w:val="both"/>
+        <w:rPr>
+          <w:rStyle w:val="a6"/>
+          <w:rFonts w:asciiTheme="minorBidi" w:hAnsiTheme="minorBidi"/>
+          <w:b w:val="0"/>
+          <w:bCs w:val="0"/>
+          <w:sz w:val="24"/>
+          <w:szCs w:val="24"/>
+        </w:rPr>
+      </w:pPr>
+    </w:p>
+    <w:p>
+      <w:pPr>
+        <w:pStyle w:val="a3"/>
+        <w:bidi w:val="0"/>
+        <w:spacing w:line="276" w:lineRule="auto"/>
+        <w:jc w:val="both"/>
+        <w:rPr>
+          <w:rStyle w:val="a6"/>
+          <w:rFonts w:asciiTheme="minorBidi" w:hAnsiTheme="minorBidi"/>
+          <w:b w:val="0"/>
+          <w:bCs w:val="0"/>
+          <w:sz w:val="24"/>
+          <w:szCs w:val="24"/>
+        </w:rPr>
+      </w:pPr>
+    </w:p>
+    <w:p>
+      <w:pPr>
+        <w:pStyle w:val="a3"/>
+        <w:bidi w:val="0"/>
+        <w:spacing w:line="276" w:lineRule="auto"/>
+        <w:jc w:val="both"/>
+        <w:rPr>
+          <w:rStyle w:val="a6"/>
+          <w:rFonts w:asciiTheme="minorBidi" w:hAnsiTheme="minorBidi"/>
+          <w:b w:val="0"/>
+          <w:bCs w:val="0"/>
+          <w:sz w:val="24"/>
+          <w:szCs w:val="24"/>
+        </w:rPr>
+      </w:pPr>
+    </w:p>
+    <w:p>
+      <w:pPr>
+        <w:pStyle w:val="a3"/>
+        <w:bidi w:val="0"/>
+        <w:spacing w:line="276" w:lineRule="auto"/>
+        <w:jc w:val="both"/>
+        <w:rPr>
+          <w:rStyle w:val="a6"/>
+          <w:rFonts w:asciiTheme="minorBidi" w:hAnsiTheme="minorBidi"/>
+          <w:b w:val="0"/>
+          <w:bCs w:val="0"/>
+          <w:sz w:val="24"/>
+          <w:szCs w:val="24"/>
+        </w:rPr>
+      </w:pPr>
+    </w:p>
+    <w:p>
+      <w:pPr>
+        <w:pStyle w:val="a3"/>
+        <w:bidi w:val="0"/>
+        <w:spacing w:line="276" w:lineRule="auto"/>
+        <w:jc w:val="both"/>
+        <w:rPr>
+          <w:rStyle w:val="a6"/>
+          <w:rFonts w:asciiTheme="minorBidi" w:hAnsiTheme="minorBidi"/>
+          <w:b w:val="0"/>
+          <w:bCs w:val="0"/>
+          <w:sz w:val="24"/>
+          <w:szCs w:val="24"/>
+        </w:rPr>
+      </w:pPr>
+    </w:p>
+    <w:p>
+      <w:pPr>
+        <w:pStyle w:val="a3"/>
+        <w:bidi w:val="0"/>
+        <w:spacing w:line="276" w:lineRule="auto"/>
+        <w:jc w:val="both"/>
+        <w:rPr>
+          <w:rStyle w:val="a6"/>
+          <w:rFonts w:asciiTheme="minorBidi" w:hAnsiTheme="minorBidi"/>
+          <w:b w:val="0"/>
+          <w:bCs w:val="0"/>
+          <w:sz w:val="24"/>
+          <w:szCs w:val="24"/>
+        </w:rPr>
+      </w:pPr>
+    </w:p>
+    <w:p>
+      <w:pPr>
+        <w:pStyle w:val="a3"/>
+        <w:bidi w:val="0"/>
+        <w:spacing w:line="276" w:lineRule="auto"/>
+        <w:jc w:val="both"/>
+        <w:rPr>
+          <w:rStyle w:val="a6"/>
+          <w:rFonts w:asciiTheme="minorBidi" w:hAnsiTheme="minorBidi"/>
+          <w:b w:val="0"/>
+          <w:bCs w:val="0"/>
+          <w:sz w:val="24"/>
+          <w:szCs w:val="24"/>
+        </w:rPr>
+      </w:pPr>
+    </w:p>
+    <w:p>
+      <w:pPr>
+        <w:pStyle w:val="a3"/>
+        <w:numPr>
+          <w:ilvl w:val="0"/>
+          <w:numId w:val="14"/>
+        </w:numPr>
+        <w:bidi w:val="0"/>
+        <w:spacing w:line="276" w:lineRule="auto"/>
+        <w:jc w:val="both"/>
+        <w:rPr>
+          <w:rFonts w:asciiTheme="minorBidi" w:hAnsiTheme="minorBidi"/>
+          <w:sz w:val="24"/>
+          <w:szCs w:val="24"/>
+        </w:rPr>
+      </w:pPr>
+      <w:r>
+        <w:rPr>
+          <w:rStyle w:val="a6"/>
+          <w:rFonts w:ascii="Arial" w:hAnsi="Arial" w:cs="Arial"/>
+          <w:sz w:val="21"/>
+          <w:szCs w:val="21"/>
+          <w:shd w:val="clear" w:color="auto" w:fill="FFFFFF"/>
+        </w:rPr>
+        <w:lastRenderedPageBreak/>
+        <w:t xml:space="preserve">Support Vector </w:t>
+      </w:r>
+      <w:r>
+        <w:rPr>
+          <w:rStyle w:val="a6"/>
+          <w:rFonts w:ascii="Arial" w:hAnsi="Arial" w:cs="Arial"/>
+          <w:sz w:val="21"/>
+          <w:szCs w:val="21"/>
+          <w:shd w:val="clear" w:color="auto" w:fill="FFFFFF"/>
+        </w:rPr>
+        <w:t>Machine:</w:t>
+      </w:r>
+      <w:r>
+        <w:rPr>
+          <w:rFonts w:ascii="Arial" w:hAnsi="Arial" w:cs="Arial"/>
+          <w:sz w:val="21"/>
+          <w:szCs w:val="21"/>
+          <w:shd w:val="clear" w:color="auto" w:fill="FFFFFF"/>
+        </w:rPr>
+        <w:t xml:space="preserve"> The SVM algorithm is implemented using a kernel. We plot the data as a point in a </w:t>
+      </w:r>
+      <w:proofErr w:type="spellStart"/>
+      <w:r>
+        <w:rPr>
+          <w:rFonts w:ascii="Arial" w:hAnsi="Arial" w:cs="Arial"/>
+          <w:sz w:val="21"/>
+          <w:szCs w:val="21"/>
+          <w:shd w:val="clear" w:color="auto" w:fill="FFFFFF"/>
+        </w:rPr>
+        <w:t>mutli</w:t>
+      </w:r>
+      <w:proofErr w:type="spellEnd"/>
+      <w:r>
+        <w:rPr>
+          <w:rFonts w:ascii="Arial" w:hAnsi="Arial" w:cs="Arial"/>
+          <w:sz w:val="21"/>
+          <w:szCs w:val="21"/>
+          <w:shd w:val="clear" w:color="auto" w:fill="FFFFFF"/>
+        </w:rPr>
+        <w:t>-dimensional space with the value of each feature being the value of a particular co-ordinate. The algorithm outputs an optimal hyperplane which categorizes new data samples. The optimal hyperplane is found through support vectors, which are co-ordinates of individual observations and it's a frontier which best segregates the classes</w:t>
+      </w:r>
+      <w:r>
+        <w:rPr>
+          <w:rFonts w:ascii="Arial" w:hAnsi="Arial" w:cs="Arial"/>
+          <w:sz w:val="21"/>
+          <w:szCs w:val="21"/>
+          <w:shd w:val="clear" w:color="auto" w:fill="FFFFFF"/>
+        </w:rPr>
+        <w:t>.</w:t>
+      </w:r>
+    </w:p>
+    <w:p>
+      <w:pPr>
+        <w:bidi w:val="0"/>
+        <w:spacing w:line="276" w:lineRule="auto"/>
+        <w:jc w:val="both"/>
+        <w:rPr>
+          <w:rFonts w:asciiTheme="minorBidi" w:hAnsiTheme="minorBidi"/>
+          <w:sz w:val="24"/>
+          <w:szCs w:val="24"/>
+        </w:rPr>
+      </w:pPr>
+      <w:r>
+        <w:rPr>
+          <w:rFonts w:asciiTheme="minorBidi" w:hAnsiTheme="minorBidi"/>
+          <w:noProof/>
+          <w:sz w:val="24"/>
+          <w:szCs w:val="24"/>
+        </w:rPr>
+        <w:drawing>
+          <wp:inline distT="0" distB="0" distL="0" distR="0" wp14:anchorId="521C835E" wp14:editId="52C2BB47">
+            <wp:extent cx="6645910" cy="807720"/>
+            <wp:effectExtent l="0" t="0" r="2540" b="0"/>
+            <wp:docPr id="50" name="صورة 50"/>
+            <wp:cNvGraphicFramePr>
+              <a:graphicFrameLocks xmlns:a="http://schemas.openxmlformats.org/drawingml/2006/main" noChangeAspect="1"/>
+            </wp:cNvGraphicFramePr>
+            <a:graphic xmlns:a="http://schemas.openxmlformats.org/drawingml/2006/main">
+              <a:graphicData uri="http://schemas.openxmlformats.org/drawingml/2006/picture">
+                <pic:pic xmlns:pic="http://schemas.openxmlformats.org/drawingml/2006/picture">
+                  <pic:nvPicPr>
+                    <pic:cNvPr id="50" name="2019-12-20_232520.png"/>
+                    <pic:cNvPicPr/>
+                  </pic:nvPicPr>
+                  <pic:blipFill>
+                    <a:blip r:embed="rId48">
+                      <a:extLst>
+                        <a:ext uri="{28A0092B-C50C-407E-A947-70E740481C1C}">
+                          <a14:useLocalDpi xmlns:a14="http://schemas.microsoft.com/office/drawing/2010/main" val="0"/>
+                        </a:ext>
+                      </a:extLst>
+                    </a:blip>
+                    <a:stretch>
+                      <a:fillRect/>
+                    </a:stretch>
+                  </pic:blipFill>
+                  <pic:spPr>
+                    <a:xfrm>
+                      <a:off x="0" y="0"/>
+                      <a:ext cx="6645910" cy="807720"/>
+                    </a:xfrm>
+                    <a:prstGeom prst="rect">
+                      <a:avLst/>
+                    </a:prstGeom>
+                  </pic:spPr>
+                </pic:pic>
+              </a:graphicData>
+            </a:graphic>
+          </wp:inline>
+        </w:drawing>
+      </w:r>
+    </w:p>
+    <w:p>
+      <w:pPr>
+        <w:pStyle w:val="a3"/>
+        <w:bidi w:val="0"/>
+        <w:spacing w:line="276" w:lineRule="auto"/>
+        <w:jc w:val="both"/>
+        <w:rPr>
+          <w:rFonts w:asciiTheme="minorBidi" w:hAnsiTheme="minorBidi"/>
+          <w:sz w:val="24"/>
+          <w:szCs w:val="24"/>
+        </w:rPr>
+      </w:pPr>
+      <w:r>
+        <w:rPr>
+          <w:rFonts w:asciiTheme="minorBidi" w:hAnsiTheme="minorBidi"/>
+          <w:sz w:val="24"/>
+          <w:szCs w:val="24"/>
+        </w:rPr>
+        <w:t xml:space="preserve">Output </w:t>
+      </w:r>
+      <w:proofErr w:type="gramStart"/>
+      <w:r>
+        <w:rPr>
+          <w:rFonts w:asciiTheme="minorBidi" w:hAnsiTheme="minorBidi"/>
+          <w:sz w:val="24"/>
+          <w:szCs w:val="24"/>
+        </w:rPr>
+        <w:t>is :</w:t>
+      </w:r>
+      <w:proofErr w:type="gramEnd"/>
+    </w:p>
+    <w:p>
+      <w:pPr>
+        <w:bidi w:val="0"/>
+        <w:spacing w:line="276" w:lineRule="auto"/>
+        <w:jc w:val="both"/>
+        <w:rPr>
+          <w:rFonts w:asciiTheme="minorBidi" w:hAnsiTheme="minorBidi"/>
+          <w:sz w:val="24"/>
+          <w:szCs w:val="24"/>
+        </w:rPr>
+      </w:pPr>
+      <w:r>
+        <w:rPr>
+          <w:rFonts w:asciiTheme="minorBidi" w:hAnsiTheme="minorBidi"/>
+          <w:noProof/>
+          <w:sz w:val="24"/>
+          <w:szCs w:val="24"/>
+        </w:rPr>
+        <w:drawing>
+          <wp:inline distT="0" distB="0" distL="0" distR="0" wp14:anchorId="18D55F0C" wp14:editId="63DE563D">
+            <wp:extent cx="6645910" cy="4991100"/>
+            <wp:effectExtent l="0" t="0" r="2540" b="0"/>
+            <wp:docPr id="51" name="صورة 51"/>
+            <wp:cNvGraphicFramePr>
+              <a:graphicFrameLocks xmlns:a="http://schemas.openxmlformats.org/drawingml/2006/main" noChangeAspect="1"/>
+            </wp:cNvGraphicFramePr>
+            <a:graphic xmlns:a="http://schemas.openxmlformats.org/drawingml/2006/main">
+              <a:graphicData uri="http://schemas.openxmlformats.org/drawingml/2006/picture">
+                <pic:pic xmlns:pic="http://schemas.openxmlformats.org/drawingml/2006/picture">
+                  <pic:nvPicPr>
+                    <pic:cNvPr id="51" name="2019-12-20_232539.png"/>
+                    <pic:cNvPicPr/>
+                  </pic:nvPicPr>
+                  <pic:blipFill>
+                    <a:blip r:embed="rId49">
+                      <a:extLst>
+                        <a:ext uri="{28A0092B-C50C-407E-A947-70E740481C1C}">
+                          <a14:useLocalDpi xmlns:a14="http://schemas.microsoft.com/office/drawing/2010/main" val="0"/>
+                        </a:ext>
+                      </a:extLst>
+                    </a:blip>
+                    <a:stretch>
+                      <a:fillRect/>
+                    </a:stretch>
+                  </pic:blipFill>
+                  <pic:spPr>
+                    <a:xfrm>
+                      <a:off x="0" y="0"/>
+                      <a:ext cx="6645910" cy="4991100"/>
+                    </a:xfrm>
+                    <a:prstGeom prst="rect">
+                      <a:avLst/>
+                    </a:prstGeom>
+                  </pic:spPr>
+                </pic:pic>
+              </a:graphicData>
+            </a:graphic>
+          </wp:inline>
+        </w:drawing>
+      </w:r>
+    </w:p>
+    <w:p>
+      <w:pPr>
+        <w:bidi w:val="0"/>
+        <w:spacing w:line="276" w:lineRule="auto"/>
+        <w:jc w:val="both"/>
+        <w:rPr>
+          <w:rFonts w:asciiTheme="minorBidi" w:hAnsiTheme="minorBidi"/>
+          <w:sz w:val="24"/>
+          <w:szCs w:val="24"/>
+        </w:rPr>
+      </w:pPr>
+    </w:p>
+    <w:p>
+      <w:pPr>
+        <w:bidi w:val="0"/>
+        <w:spacing w:line="276" w:lineRule="auto"/>
+        <w:jc w:val="both"/>
+        <w:rPr>
+          <w:rFonts w:asciiTheme="minorBidi" w:hAnsiTheme="minorBidi"/>
+          <w:sz w:val="24"/>
+          <w:szCs w:val="24"/>
+        </w:rPr>
+      </w:pPr>
+    </w:p>
+    <w:p>
+      <w:pPr>
+        <w:bidi w:val="0"/>
+        <w:spacing w:line="276" w:lineRule="auto"/>
+        <w:jc w:val="both"/>
+        <w:rPr>
+          <w:rFonts w:asciiTheme="minorBidi" w:hAnsiTheme="minorBidi"/>
+          <w:sz w:val="24"/>
+          <w:szCs w:val="24"/>
+        </w:rPr>
+      </w:pPr>
+    </w:p>
+    <w:p>
+      <w:pPr>
+        <w:bidi w:val="0"/>
+        <w:spacing w:line="276" w:lineRule="auto"/>
+        <w:jc w:val="both"/>
+        <w:rPr>
+          <w:rFonts w:asciiTheme="minorBidi" w:hAnsiTheme="minorBidi"/>
+          <w:sz w:val="24"/>
+          <w:szCs w:val="24"/>
+        </w:rPr>
+      </w:pPr>
+    </w:p>
+    <w:p>
+      <w:pPr>
+        <w:bidi w:val="0"/>
+        <w:spacing w:line="276" w:lineRule="auto"/>
+        <w:jc w:val="both"/>
+        <w:rPr>
+          <w:rFonts w:asciiTheme="minorBidi" w:hAnsiTheme="minorBidi"/>
+          <w:sz w:val="24"/>
+          <w:szCs w:val="24"/>
+        </w:rPr>
+      </w:pPr>
+    </w:p>
+    <w:p>
+      <w:pPr>
+        <w:bidi w:val="0"/>
+        <w:spacing w:line="276" w:lineRule="auto"/>
+        <w:jc w:val="both"/>
+        <w:rPr>
+          <w:rFonts w:asciiTheme="minorBidi" w:hAnsiTheme="minorBidi"/>
+          <w:sz w:val="24"/>
+          <w:szCs w:val="24"/>
+        </w:rPr>
+      </w:pPr>
+    </w:p>
+    <w:p>
+      <w:pPr>
+        <w:bidi w:val="0"/>
+        <w:spacing w:line="276" w:lineRule="auto"/>
+        <w:jc w:val="both"/>
+        <w:rPr>
+          <w:rFonts w:asciiTheme="minorBidi" w:hAnsiTheme="minorBidi"/>
+          <w:sz w:val="24"/>
+          <w:szCs w:val="24"/>
+        </w:rPr>
+      </w:pPr>
+    </w:p>
+    <w:p>
+      <w:pPr>
+        <w:pStyle w:val="a3"/>
+        <w:numPr>
+          <w:ilvl w:val="0"/>
+          <w:numId w:val="14"/>
+        </w:numPr>
+        <w:bidi w:val="0"/>
+        <w:spacing w:line="276" w:lineRule="auto"/>
+        <w:jc w:val="both"/>
+        <w:rPr>
+          <w:rFonts w:asciiTheme="minorBidi" w:hAnsiTheme="minorBidi"/>
+          <w:sz w:val="24"/>
+          <w:szCs w:val="24"/>
+        </w:rPr>
+      </w:pPr>
+      <w:r>
+        <w:rPr>
+          <w:rStyle w:val="a6"/>
+          <w:rFonts w:ascii="Arial" w:hAnsi="Arial" w:cs="Arial"/>
+          <w:sz w:val="21"/>
+          <w:szCs w:val="21"/>
+          <w:shd w:val="clear" w:color="auto" w:fill="FFFFFF"/>
+        </w:rPr>
+        <w:lastRenderedPageBreak/>
+        <w:t>Random Forest</w:t>
+      </w:r>
+      <w:r>
+        <w:rPr>
+          <w:rFonts w:ascii="Arial" w:hAnsi="Arial" w:cs="Arial"/>
+          <w:sz w:val="21"/>
+          <w:szCs w:val="21"/>
+          <w:shd w:val="clear" w:color="auto" w:fill="FFFFFF"/>
+        </w:rPr>
+        <w:t xml:space="preserve"> These are an ensemble learning method for classification and regression, that operate by constructing a multitude of decision trees at training time and </w:t>
+      </w:r>
+      <w:proofErr w:type="spellStart"/>
+      <w:r>
+        <w:rPr>
+          <w:rFonts w:ascii="Arial" w:hAnsi="Arial" w:cs="Arial"/>
+          <w:sz w:val="21"/>
+          <w:szCs w:val="21"/>
+          <w:shd w:val="clear" w:color="auto" w:fill="FFFFFF"/>
+        </w:rPr>
+        <w:t>outputing</w:t>
+      </w:r>
+      <w:proofErr w:type="spellEnd"/>
+      <w:r>
+        <w:rPr>
+          <w:rFonts w:ascii="Arial" w:hAnsi="Arial" w:cs="Arial"/>
+          <w:sz w:val="21"/>
+          <w:szCs w:val="21"/>
+          <w:shd w:val="clear" w:color="auto" w:fill="FFFFFF"/>
+        </w:rPr>
+        <w:t xml:space="preserve"> the class that is the mode of the classes in classification.</w:t>
+      </w:r>
+    </w:p>
+    <w:p>
+      <w:pPr>
+        <w:bidi w:val="0"/>
+        <w:spacing w:line="276" w:lineRule="auto"/>
+        <w:jc w:val="both"/>
+        <w:rPr>
+          <w:rFonts w:asciiTheme="minorBidi" w:hAnsiTheme="minorBidi"/>
+          <w:sz w:val="24"/>
+          <w:szCs w:val="24"/>
+        </w:rPr>
+      </w:pPr>
+      <w:r>
+        <w:rPr>
+          <w:rFonts w:asciiTheme="minorBidi" w:hAnsiTheme="minorBidi"/>
+          <w:noProof/>
+          <w:sz w:val="24"/>
+          <w:szCs w:val="24"/>
+        </w:rPr>
+        <w:drawing>
+          <wp:inline distT="0" distB="0" distL="0" distR="0" wp14:anchorId="228D4AB1" wp14:editId="58031FC7">
+            <wp:extent cx="6645910" cy="775335"/>
+            <wp:effectExtent l="0" t="0" r="2540" b="5715"/>
+            <wp:docPr id="52" name="صورة 52"/>
+            <wp:cNvGraphicFramePr>
+              <a:graphicFrameLocks xmlns:a="http://schemas.openxmlformats.org/drawingml/2006/main" noChangeAspect="1"/>
+            </wp:cNvGraphicFramePr>
+            <a:graphic xmlns:a="http://schemas.openxmlformats.org/drawingml/2006/main">
+              <a:graphicData uri="http://schemas.openxmlformats.org/drawingml/2006/picture">
+                <pic:pic xmlns:pic="http://schemas.openxmlformats.org/drawingml/2006/picture">
+                  <pic:nvPicPr>
+                    <pic:cNvPr id="52" name="2019-12-20_233128.png"/>
+                    <pic:cNvPicPr/>
+                  </pic:nvPicPr>
+                  <pic:blipFill>
+                    <a:blip r:embed="rId50">
+                      <a:extLst>
+                        <a:ext uri="{28A0092B-C50C-407E-A947-70E740481C1C}">
+                          <a14:useLocalDpi xmlns:a14="http://schemas.microsoft.com/office/drawing/2010/main" val="0"/>
+                        </a:ext>
+                      </a:extLst>
+                    </a:blip>
+                    <a:stretch>
+                      <a:fillRect/>
+                    </a:stretch>
+                  </pic:blipFill>
+                  <pic:spPr>
+                    <a:xfrm>
+                      <a:off x="0" y="0"/>
+                      <a:ext cx="6645910" cy="775335"/>
+                    </a:xfrm>
+                    <a:prstGeom prst="rect">
+                      <a:avLst/>
+                    </a:prstGeom>
+                  </pic:spPr>
+                </pic:pic>
+              </a:graphicData>
+            </a:graphic>
+          </wp:inline>
+        </w:drawing>
+      </w:r>
+    </w:p>
+    <w:p>
+      <w:pPr>
+        <w:pStyle w:val="a3"/>
+        <w:bidi w:val="0"/>
+        <w:spacing w:line="276" w:lineRule="auto"/>
+        <w:jc w:val="both"/>
+        <w:rPr>
+          <w:rFonts w:asciiTheme="minorBidi" w:hAnsiTheme="minorBidi"/>
+          <w:sz w:val="24"/>
+          <w:szCs w:val="24"/>
+        </w:rPr>
+      </w:pPr>
+      <w:r>
+        <w:rPr>
+          <w:rFonts w:asciiTheme="minorBidi" w:hAnsiTheme="minorBidi"/>
+          <w:sz w:val="24"/>
+          <w:szCs w:val="24"/>
+        </w:rPr>
+        <w:t xml:space="preserve">Output </w:t>
+      </w:r>
+      <w:r>
+        <w:rPr>
+          <w:rFonts w:asciiTheme="minorBidi" w:hAnsiTheme="minorBidi"/>
+          <w:sz w:val="24"/>
+          <w:szCs w:val="24"/>
+        </w:rPr>
+        <w:t>is:</w:t>
+      </w:r>
+    </w:p>
+    <w:p>
+      <w:pPr>
+        <w:bidi w:val="0"/>
+        <w:spacing w:line="276" w:lineRule="auto"/>
+        <w:jc w:val="both"/>
+        <w:rPr>
+          <w:rFonts w:asciiTheme="minorBidi" w:hAnsiTheme="minorBidi"/>
+          <w:sz w:val="24"/>
+          <w:szCs w:val="24"/>
+        </w:rPr>
+      </w:pPr>
+      <w:r>
+        <w:rPr>
+          <w:rFonts w:asciiTheme="minorBidi" w:hAnsiTheme="minorBidi"/>
+          <w:noProof/>
+          <w:sz w:val="24"/>
+          <w:szCs w:val="24"/>
+        </w:rPr>
+        <w:drawing>
+          <wp:inline distT="0" distB="0" distL="0" distR="0" wp14:anchorId="7AA73213" wp14:editId="711F9B14">
+            <wp:extent cx="6645910" cy="4926330"/>
+            <wp:effectExtent l="0" t="0" r="2540" b="7620"/>
+            <wp:docPr id="53" name="صورة 53"/>
+            <wp:cNvGraphicFramePr>
+              <a:graphicFrameLocks xmlns:a="http://schemas.openxmlformats.org/drawingml/2006/main" noChangeAspect="1"/>
+            </wp:cNvGraphicFramePr>
+            <a:graphic xmlns:a="http://schemas.openxmlformats.org/drawingml/2006/main">
+              <a:graphicData uri="http://schemas.openxmlformats.org/drawingml/2006/picture">
+                <pic:pic xmlns:pic="http://schemas.openxmlformats.org/drawingml/2006/picture">
+                  <pic:nvPicPr>
+                    <pic:cNvPr id="53" name="2019-12-20_233246.png"/>
+                    <pic:cNvPicPr/>
+                  </pic:nvPicPr>
+                  <pic:blipFill>
+                    <a:blip r:embed="rId51">
+                      <a:extLst>
+                        <a:ext uri="{28A0092B-C50C-407E-A947-70E740481C1C}">
+                          <a14:useLocalDpi xmlns:a14="http://schemas.microsoft.com/office/drawing/2010/main" val="0"/>
+                        </a:ext>
+                      </a:extLst>
+                    </a:blip>
+                    <a:stretch>
+                      <a:fillRect/>
+                    </a:stretch>
+                  </pic:blipFill>
+                  <pic:spPr>
+                    <a:xfrm>
+                      <a:off x="0" y="0"/>
+                      <a:ext cx="6645910" cy="4926330"/>
+                    </a:xfrm>
+                    <a:prstGeom prst="rect">
+                      <a:avLst/>
+                    </a:prstGeom>
+                  </pic:spPr>
+                </pic:pic>
+              </a:graphicData>
+            </a:graphic>
+          </wp:inline>
+        </w:drawing>
+      </w:r>
+    </w:p>
+    <w:p>
+      <w:pPr>
+        <w:pStyle w:val="a3"/>
+        <w:bidi w:val="0"/>
+        <w:spacing w:line="276" w:lineRule="auto"/>
+        <w:jc w:val="both"/>
+        <w:rPr>
+          <w:rFonts w:asciiTheme="minorBidi" w:hAnsiTheme="minorBidi"/>
+          <w:sz w:val="24"/>
+          <w:szCs w:val="24"/>
+        </w:rPr>
+      </w:pPr>
+    </w:p>
+    <w:p>
+      <w:pPr>
+        <w:pStyle w:val="a3"/>
+        <w:bidi w:val="0"/>
+        <w:spacing w:line="276" w:lineRule="auto"/>
+        <w:jc w:val="both"/>
+        <w:rPr>
+          <w:rFonts w:asciiTheme="minorBidi" w:hAnsiTheme="minorBidi"/>
+          <w:sz w:val="24"/>
+          <w:szCs w:val="24"/>
+        </w:rPr>
+      </w:pPr>
+    </w:p>
+    <w:p>
+      <w:pPr>
+        <w:pStyle w:val="a3"/>
+        <w:bidi w:val="0"/>
+        <w:spacing w:line="276" w:lineRule="auto"/>
+        <w:jc w:val="both"/>
+        <w:rPr>
+          <w:rFonts w:asciiTheme="minorBidi" w:hAnsiTheme="minorBidi"/>
+          <w:sz w:val="24"/>
+          <w:szCs w:val="24"/>
+        </w:rPr>
+      </w:pPr>
+    </w:p>
+    <w:p>
+      <w:pPr>
+        <w:pStyle w:val="a3"/>
+        <w:bidi w:val="0"/>
+        <w:spacing w:line="276" w:lineRule="auto"/>
+        <w:jc w:val="both"/>
+        <w:rPr>
+          <w:rFonts w:asciiTheme="minorBidi" w:hAnsiTheme="minorBidi"/>
+          <w:sz w:val="24"/>
+          <w:szCs w:val="24"/>
+        </w:rPr>
+      </w:pPr>
+    </w:p>
+    <w:p>
+      <w:pPr>
+        <w:pStyle w:val="a3"/>
+        <w:bidi w:val="0"/>
+        <w:spacing w:line="276" w:lineRule="auto"/>
+        <w:jc w:val="both"/>
+        <w:rPr>
+          <w:rFonts w:asciiTheme="minorBidi" w:hAnsiTheme="minorBidi"/>
+          <w:sz w:val="24"/>
+          <w:szCs w:val="24"/>
+        </w:rPr>
+      </w:pPr>
+    </w:p>
+    <w:p>
+      <w:pPr>
+        <w:pStyle w:val="a3"/>
+        <w:bidi w:val="0"/>
+        <w:spacing w:line="276" w:lineRule="auto"/>
+        <w:jc w:val="both"/>
+        <w:rPr>
+          <w:rFonts w:asciiTheme="minorBidi" w:hAnsiTheme="minorBidi"/>
+          <w:sz w:val="24"/>
+          <w:szCs w:val="24"/>
+        </w:rPr>
+      </w:pPr>
+    </w:p>
+    <w:p>
+      <w:pPr>
+        <w:pStyle w:val="a3"/>
+        <w:bidi w:val="0"/>
+        <w:spacing w:line="276" w:lineRule="auto"/>
+        <w:jc w:val="both"/>
+        <w:rPr>
+          <w:rFonts w:asciiTheme="minorBidi" w:hAnsiTheme="minorBidi"/>
+          <w:sz w:val="24"/>
+          <w:szCs w:val="24"/>
+        </w:rPr>
+      </w:pPr>
+    </w:p>
+    <w:p>
+      <w:pPr>
+        <w:pStyle w:val="a3"/>
+        <w:bidi w:val="0"/>
+        <w:spacing w:line="276" w:lineRule="auto"/>
+        <w:jc w:val="both"/>
+        <w:rPr>
+          <w:rFonts w:asciiTheme="minorBidi" w:hAnsiTheme="minorBidi"/>
+          <w:sz w:val="24"/>
+          <w:szCs w:val="24"/>
+        </w:rPr>
+      </w:pPr>
+    </w:p>
+    <w:p>
+      <w:pPr>
+        <w:pStyle w:val="a3"/>
+        <w:bidi w:val="0"/>
+        <w:spacing w:line="276" w:lineRule="auto"/>
+        <w:jc w:val="both"/>
+        <w:rPr>
+          <w:rFonts w:asciiTheme="minorBidi" w:hAnsiTheme="minorBidi"/>
+          <w:sz w:val="24"/>
+          <w:szCs w:val="24"/>
+        </w:rPr>
+      </w:pPr>
+    </w:p>
+    <w:p>
+      <w:pPr>
+        <w:pStyle w:val="a3"/>
+        <w:bidi w:val="0"/>
+        <w:spacing w:line="276" w:lineRule="auto"/>
+        <w:jc w:val="both"/>
+        <w:rPr>
+          <w:rFonts w:asciiTheme="minorBidi" w:hAnsiTheme="minorBidi"/>
+          <w:sz w:val="24"/>
+          <w:szCs w:val="24"/>
+        </w:rPr>
+      </w:pPr>
+    </w:p>
+    <w:p>
+      <w:pPr>
+        <w:pStyle w:val="a3"/>
+        <w:bidi w:val="0"/>
+        <w:spacing w:line="276" w:lineRule="auto"/>
+        <w:jc w:val="both"/>
+        <w:rPr>
+          <w:rFonts w:asciiTheme="minorBidi" w:hAnsiTheme="minorBidi"/>
+          <w:sz w:val="24"/>
+          <w:szCs w:val="24"/>
+        </w:rPr>
+      </w:pPr>
+    </w:p>
+    <w:p>
+      <w:pPr>
+        <w:pStyle w:val="a3"/>
+        <w:bidi w:val="0"/>
+        <w:spacing w:line="276" w:lineRule="auto"/>
+        <w:jc w:val="both"/>
+        <w:rPr>
+          <w:rFonts w:asciiTheme="minorBidi" w:hAnsiTheme="minorBidi"/>
+          <w:sz w:val="24"/>
+          <w:szCs w:val="24"/>
+        </w:rPr>
+      </w:pPr>
+    </w:p>
+    <w:p>
+      <w:pPr>
+        <w:pStyle w:val="a3"/>
+        <w:bidi w:val="0"/>
+        <w:spacing w:line="276" w:lineRule="auto"/>
+        <w:jc w:val="both"/>
+        <w:rPr>
+          <w:rFonts w:asciiTheme="minorBidi" w:hAnsiTheme="minorBidi"/>
+          <w:sz w:val="24"/>
+          <w:szCs w:val="24"/>
+        </w:rPr>
+      </w:pPr>
+    </w:p>
+    <w:p>
+      <w:pPr>
+        <w:pStyle w:val="a3"/>
+        <w:numPr>
+          <w:ilvl w:val="0"/>
+          <w:numId w:val="14"/>
+        </w:numPr>
+        <w:bidi w:val="0"/>
+        <w:spacing w:line="276" w:lineRule="auto"/>
+        <w:jc w:val="both"/>
+        <w:rPr>
+          <w:rFonts w:asciiTheme="minorBidi" w:hAnsiTheme="minorBidi"/>
+          <w:sz w:val="24"/>
+          <w:szCs w:val="24"/>
+        </w:rPr>
+      </w:pPr>
+      <w:r>
+        <w:rPr>
+          <w:rStyle w:val="a6"/>
+          <w:rFonts w:ascii="Arial" w:hAnsi="Arial" w:cs="Arial"/>
+          <w:sz w:val="21"/>
+          <w:szCs w:val="21"/>
+          <w:shd w:val="clear" w:color="auto" w:fill="FFFFFF"/>
+        </w:rPr>
+        <w:lastRenderedPageBreak/>
+        <w:t>Neural Network</w:t>
+      </w:r>
+      <w:r>
+        <w:rPr>
+          <w:rFonts w:ascii="Arial" w:hAnsi="Arial" w:cs="Arial"/>
+          <w:sz w:val="21"/>
+          <w:szCs w:val="21"/>
+          <w:shd w:val="clear" w:color="auto" w:fill="FFFFFF"/>
+        </w:rPr>
+        <w:t xml:space="preserve"> Neural networks consist of </w:t>
+      </w:r>
+      <w:proofErr w:type="spellStart"/>
+      <w:r>
+        <w:rPr>
+          <w:rFonts w:ascii="Arial" w:hAnsi="Arial" w:cs="Arial"/>
+          <w:sz w:val="21"/>
+          <w:szCs w:val="21"/>
+          <w:shd w:val="clear" w:color="auto" w:fill="FFFFFF"/>
+        </w:rPr>
+        <w:t>inut</w:t>
+      </w:r>
+      <w:proofErr w:type="spellEnd"/>
+      <w:r>
+        <w:rPr>
+          <w:rFonts w:ascii="Arial" w:hAnsi="Arial" w:cs="Arial"/>
+          <w:sz w:val="21"/>
+          <w:szCs w:val="21"/>
+          <w:shd w:val="clear" w:color="auto" w:fill="FFFFFF"/>
+        </w:rPr>
+        <w:t xml:space="preserve"> and output layers, as well as a hidden layer consisting of units that transform the input into something the output layer can use.</w:t>
+      </w:r>
+    </w:p>
+    <w:p>
+      <w:pPr>
+        <w:bidi w:val="0"/>
+        <w:spacing w:line="276" w:lineRule="auto"/>
+        <w:jc w:val="both"/>
+        <w:rPr>
+          <w:rFonts w:asciiTheme="minorBidi" w:hAnsiTheme="minorBidi"/>
+          <w:sz w:val="24"/>
+          <w:szCs w:val="24"/>
+        </w:rPr>
+      </w:pPr>
+      <w:r>
+        <w:rPr>
+          <w:rFonts w:asciiTheme="minorBidi" w:hAnsiTheme="minorBidi"/>
+          <w:noProof/>
+          <w:sz w:val="24"/>
+          <w:szCs w:val="24"/>
+        </w:rPr>
+        <w:drawing>
+          <wp:inline distT="0" distB="0" distL="0" distR="0" wp14:anchorId="06AED2E8" wp14:editId="41BF306E">
+            <wp:extent cx="6645910" cy="796290"/>
+            <wp:effectExtent l="0" t="0" r="2540" b="3810"/>
+            <wp:docPr id="54" name="صورة 54"/>
+            <wp:cNvGraphicFramePr>
+              <a:graphicFrameLocks xmlns:a="http://schemas.openxmlformats.org/drawingml/2006/main" noChangeAspect="1"/>
+            </wp:cNvGraphicFramePr>
+            <a:graphic xmlns:a="http://schemas.openxmlformats.org/drawingml/2006/main">
+              <a:graphicData uri="http://schemas.openxmlformats.org/drawingml/2006/picture">
+                <pic:pic xmlns:pic="http://schemas.openxmlformats.org/drawingml/2006/picture">
+                  <pic:nvPicPr>
+                    <pic:cNvPr id="54" name="2019-12-20_233623.png"/>
+                    <pic:cNvPicPr/>
+                  </pic:nvPicPr>
+                  <pic:blipFill>
+                    <a:blip r:embed="rId52">
+                      <a:extLst>
+                        <a:ext uri="{28A0092B-C50C-407E-A947-70E740481C1C}">
+                          <a14:useLocalDpi xmlns:a14="http://schemas.microsoft.com/office/drawing/2010/main" val="0"/>
+                        </a:ext>
+                      </a:extLst>
+                    </a:blip>
+                    <a:stretch>
+                      <a:fillRect/>
+                    </a:stretch>
+                  </pic:blipFill>
+                  <pic:spPr>
+                    <a:xfrm>
+                      <a:off x="0" y="0"/>
+                      <a:ext cx="6645910" cy="796290"/>
+                    </a:xfrm>
+                    <a:prstGeom prst="rect">
+                      <a:avLst/>
+                    </a:prstGeom>
+                  </pic:spPr>
+                </pic:pic>
+              </a:graphicData>
+            </a:graphic>
+          </wp:inline>
+        </w:drawing>
+      </w:r>
+    </w:p>
+    <w:p>
+      <w:pPr>
+        <w:bidi w:val="0"/>
+        <w:spacing w:line="276" w:lineRule="auto"/>
+        <w:jc w:val="both"/>
+        <w:rPr>
+          <w:rFonts w:asciiTheme="minorBidi" w:hAnsiTheme="minorBidi"/>
+          <w:sz w:val="24"/>
+          <w:szCs w:val="24"/>
+        </w:rPr>
+      </w:pPr>
+    </w:p>
+    <w:p>
+      <w:pPr>
+        <w:bidi w:val="0"/>
+        <w:spacing w:line="276" w:lineRule="auto"/>
+        <w:jc w:val="both"/>
+        <w:rPr>
+          <w:rFonts w:asciiTheme="minorBidi" w:hAnsiTheme="minorBidi"/>
+          <w:sz w:val="24"/>
+          <w:szCs w:val="24"/>
+        </w:rPr>
+      </w:pPr>
+      <w:r>
+        <w:rPr>
+          <w:rFonts w:asciiTheme="minorBidi" w:hAnsiTheme="minorBidi"/>
+          <w:noProof/>
+          <w:sz w:val="24"/>
+          <w:szCs w:val="24"/>
+        </w:rPr>
+        <w:lastRenderedPageBreak/>
+        <w:drawing>
+          <wp:inline distT="0" distB="0" distL="0" distR="0" wp14:anchorId="4C21F2BE" wp14:editId="1F62D4DD">
+            <wp:extent cx="2276190" cy="5342857"/>
+            <wp:effectExtent l="0" t="0" r="0" b="0"/>
+            <wp:docPr id="55" name="صورة 55"/>
+            <wp:cNvGraphicFramePr>
+              <a:graphicFrameLocks xmlns:a="http://schemas.openxmlformats.org/drawingml/2006/main" noChangeAspect="1"/>
+            </wp:cNvGraphicFramePr>
+            <a:graphic xmlns:a="http://schemas.openxmlformats.org/drawingml/2006/main">
+              <a:graphicData uri="http://schemas.openxmlformats.org/drawingml/2006/picture">
+                <pic:pic xmlns:pic="http://schemas.openxmlformats.org/drawingml/2006/picture">
+                  <pic:nvPicPr>
+                    <pic:cNvPr id="55" name="2019-12-20_233718.png"/>
+                    <pic:cNvPicPr/>
+                  </pic:nvPicPr>
+                  <pic:blipFill>
+                    <a:blip r:embed="rId53">
+                      <a:extLst>
+                        <a:ext uri="{28A0092B-C50C-407E-A947-70E740481C1C}">
+                          <a14:useLocalDpi xmlns:a14="http://schemas.microsoft.com/office/drawing/2010/main" val="0"/>
+                        </a:ext>
+                      </a:extLst>
+                    </a:blip>
+                    <a:stretch>
+                      <a:fillRect/>
+                    </a:stretch>
+                  </pic:blipFill>
+                  <pic:spPr>
+                    <a:xfrm>
+                      <a:off x="0" y="0"/>
+                      <a:ext cx="2276190" cy="5342857"/>
+                    </a:xfrm>
+                    <a:prstGeom prst="rect">
+                      <a:avLst/>
+                    </a:prstGeom>
+                  </pic:spPr>
+                </pic:pic>
+              </a:graphicData>
+            </a:graphic>
+          </wp:inline>
+        </w:drawing>
+      </w:r>
+      <w:r>
+        <w:rPr>
+          <w:rFonts w:asciiTheme="minorBidi" w:hAnsiTheme="minorBidi"/>
+          <w:noProof/>
+          <w:sz w:val="24"/>
+          <w:szCs w:val="24"/>
+        </w:rPr>
+        <w:drawing>
+          <wp:inline distT="0" distB="0" distL="0" distR="0" wp14:anchorId="314AE6F2" wp14:editId="6A778275">
+            <wp:extent cx="3133333" cy="5200000"/>
+            <wp:effectExtent l="0" t="0" r="0" b="1270"/>
+            <wp:docPr id="56" name="صورة 56"/>
+            <wp:cNvGraphicFramePr>
+              <a:graphicFrameLocks xmlns:a="http://schemas.openxmlformats.org/drawingml/2006/main" noChangeAspect="1"/>
+            </wp:cNvGraphicFramePr>
+            <a:graphic xmlns:a="http://schemas.openxmlformats.org/drawingml/2006/main">
+              <a:graphicData uri="http://schemas.openxmlformats.org/drawingml/2006/picture">
+                <pic:pic xmlns:pic="http://schemas.openxmlformats.org/drawingml/2006/picture">
+                  <pic:nvPicPr>
+                    <pic:cNvPr id="56" name="2019-12-20_233737.png"/>
+                    <pic:cNvPicPr/>
+                  </pic:nvPicPr>
+                  <pic:blipFill>
+                    <a:blip r:embed="rId54">
+                      <a:extLst>
+                        <a:ext uri="{28A0092B-C50C-407E-A947-70E740481C1C}">
+                          <a14:useLocalDpi xmlns:a14="http://schemas.microsoft.com/office/drawing/2010/main" val="0"/>
+                        </a:ext>
+                      </a:extLst>
+                    </a:blip>
+                    <a:stretch>
+                      <a:fillRect/>
+                    </a:stretch>
+                  </pic:blipFill>
+                  <pic:spPr>
+                    <a:xfrm>
+                      <a:off x="0" y="0"/>
+                      <a:ext cx="3133333" cy="5200000"/>
+                    </a:xfrm>
+                    <a:prstGeom prst="rect">
+                      <a:avLst/>
+                    </a:prstGeom>
+                  </pic:spPr>
+                </pic:pic>
+              </a:graphicData>
+            </a:graphic>
+          </wp:inline>
+        </w:drawing>
+      </w:r>
+      <w:r>
+        <w:rPr>
+          <w:rFonts w:asciiTheme="minorBidi" w:hAnsiTheme="minorBidi"/>
+          <w:noProof/>
+          <w:sz w:val="24"/>
+          <w:szCs w:val="24"/>
+        </w:rPr>
+        <w:lastRenderedPageBreak/>
+        <w:drawing>
+          <wp:inline distT="0" distB="0" distL="0" distR="0" wp14:anchorId="3A57EC41" wp14:editId="13BCD44B">
+            <wp:extent cx="2790476" cy="5285714"/>
+            <wp:effectExtent l="0" t="0" r="0" b="0"/>
+            <wp:docPr id="57" name="صورة 57"/>
+            <wp:cNvGraphicFramePr>
+              <a:graphicFrameLocks xmlns:a="http://schemas.openxmlformats.org/drawingml/2006/main" noChangeAspect="1"/>
+            </wp:cNvGraphicFramePr>
+            <a:graphic xmlns:a="http://schemas.openxmlformats.org/drawingml/2006/main">
+              <a:graphicData uri="http://schemas.openxmlformats.org/drawingml/2006/picture">
+                <pic:pic xmlns:pic="http://schemas.openxmlformats.org/drawingml/2006/picture">
+                  <pic:nvPicPr>
+                    <pic:cNvPr id="57" name="2019-12-20_233759.png"/>
+                    <pic:cNvPicPr/>
+                  </pic:nvPicPr>
+                  <pic:blipFill>
+                    <a:blip r:embed="rId55">
+                      <a:extLst>
+                        <a:ext uri="{28A0092B-C50C-407E-A947-70E740481C1C}">
+                          <a14:useLocalDpi xmlns:a14="http://schemas.microsoft.com/office/drawing/2010/main" val="0"/>
+                        </a:ext>
+                      </a:extLst>
+                    </a:blip>
+                    <a:stretch>
+                      <a:fillRect/>
+                    </a:stretch>
+                  </pic:blipFill>
+                  <pic:spPr>
+                    <a:xfrm>
+                      <a:off x="0" y="0"/>
+                      <a:ext cx="2790476" cy="5285714"/>
+                    </a:xfrm>
+                    <a:prstGeom prst="rect">
+                      <a:avLst/>
+                    </a:prstGeom>
+                  </pic:spPr>
+                </pic:pic>
+              </a:graphicData>
+            </a:graphic>
+          </wp:inline>
+        </w:drawing>
+      </w:r>
+      <w:r>
+        <w:rPr>
+          <w:rFonts w:asciiTheme="minorBidi" w:hAnsiTheme="minorBidi"/>
+          <w:noProof/>
+          <w:sz w:val="24"/>
+          <w:szCs w:val="24"/>
+        </w:rPr>
+        <w:drawing>
+          <wp:inline distT="0" distB="0" distL="0" distR="0" wp14:anchorId="43150055" wp14:editId="05D4A796">
+            <wp:extent cx="3190476" cy="5333333"/>
+            <wp:effectExtent l="0" t="0" r="0" b="1270"/>
+            <wp:docPr id="58" name="صورة 58"/>
+            <wp:cNvGraphicFramePr>
+              <a:graphicFrameLocks xmlns:a="http://schemas.openxmlformats.org/drawingml/2006/main" noChangeAspect="1"/>
+            </wp:cNvGraphicFramePr>
+            <a:graphic xmlns:a="http://schemas.openxmlformats.org/drawingml/2006/main">
+              <a:graphicData uri="http://schemas.openxmlformats.org/drawingml/2006/picture">
+                <pic:pic xmlns:pic="http://schemas.openxmlformats.org/drawingml/2006/picture">
+                  <pic:nvPicPr>
+                    <pic:cNvPr id="58" name="2019-12-20_233827.png"/>
+                    <pic:cNvPicPr/>
+                  </pic:nvPicPr>
+                  <pic:blipFill>
+                    <a:blip r:embed="rId56">
+                      <a:extLst>
+                        <a:ext uri="{28A0092B-C50C-407E-A947-70E740481C1C}">
+                          <a14:useLocalDpi xmlns:a14="http://schemas.microsoft.com/office/drawing/2010/main" val="0"/>
+                        </a:ext>
+                      </a:extLst>
+                    </a:blip>
+                    <a:stretch>
+                      <a:fillRect/>
+                    </a:stretch>
+                  </pic:blipFill>
+                  <pic:spPr>
+                    <a:xfrm>
+                      <a:off x="0" y="0"/>
+                      <a:ext cx="3190476" cy="5333333"/>
+                    </a:xfrm>
+                    <a:prstGeom prst="rect">
+                      <a:avLst/>
+                    </a:prstGeom>
+                  </pic:spPr>
+                </pic:pic>
+              </a:graphicData>
+            </a:graphic>
+          </wp:inline>
+        </w:drawing>
+      </w:r>
+      <w:r>
+        <w:rPr>
+          <w:rFonts w:asciiTheme="minorBidi" w:hAnsiTheme="minorBidi"/>
+          <w:noProof/>
+          <w:sz w:val="24"/>
+          <w:szCs w:val="24"/>
+        </w:rPr>
+        <w:lastRenderedPageBreak/>
+        <w:drawing>
+          <wp:inline distT="0" distB="0" distL="0" distR="0" wp14:anchorId="01086540" wp14:editId="14F086FE">
+            <wp:extent cx="6580952" cy="5209524"/>
+            <wp:effectExtent l="0" t="0" r="0" b="0"/>
+            <wp:docPr id="59" name="صورة 59"/>
+            <wp:cNvGraphicFramePr>
+              <a:graphicFrameLocks xmlns:a="http://schemas.openxmlformats.org/drawingml/2006/main" noChangeAspect="1"/>
+            </wp:cNvGraphicFramePr>
+            <a:graphic xmlns:a="http://schemas.openxmlformats.org/drawingml/2006/main">
+              <a:graphicData uri="http://schemas.openxmlformats.org/drawingml/2006/picture">
+                <pic:pic xmlns:pic="http://schemas.openxmlformats.org/drawingml/2006/picture">
+                  <pic:nvPicPr>
+                    <pic:cNvPr id="59" name="2019-12-20_233857.png"/>
+                    <pic:cNvPicPr/>
+                  </pic:nvPicPr>
+                  <pic:blipFill>
+                    <a:blip r:embed="rId57">
+                      <a:extLst>
+                        <a:ext uri="{28A0092B-C50C-407E-A947-70E740481C1C}">
+                          <a14:useLocalDpi xmlns:a14="http://schemas.microsoft.com/office/drawing/2010/main" val="0"/>
+                        </a:ext>
+                      </a:extLst>
+                    </a:blip>
+                    <a:stretch>
+                      <a:fillRect/>
+                    </a:stretch>
+                  </pic:blipFill>
+                  <pic:spPr>
+                    <a:xfrm>
+                      <a:off x="0" y="0"/>
+                      <a:ext cx="6580952" cy="5209524"/>
+                    </a:xfrm>
+                    <a:prstGeom prst="rect">
+                      <a:avLst/>
+                    </a:prstGeom>
+                  </pic:spPr>
+                </pic:pic>
+              </a:graphicData>
+            </a:graphic>
+          </wp:inline>
+        </w:drawing>
+      </w:r>
+    </w:p>
+    <w:p>
+      <w:pPr>
+        <w:pStyle w:val="a3"/>
+        <w:bidi w:val="0"/>
+        <w:spacing w:line="276" w:lineRule="auto"/>
+        <w:ind w:left="284"/>
+        <w:jc w:val="both"/>
+        <w:rPr>
+          <w:rFonts w:asciiTheme="minorBidi" w:hAnsiTheme="minorBidi"/>
+          <w:sz w:val="24"/>
+          <w:szCs w:val="24"/>
+          <w:rtl/>
+        </w:rPr>
+      </w:pPr>
+    </w:p>
+    <w:p>
+      <w:pPr>
+        <w:pStyle w:val="a3"/>
+        <w:bidi w:val="0"/>
+        <w:spacing w:line="276" w:lineRule="auto"/>
+        <w:ind w:left="284"/>
+        <w:jc w:val="both"/>
+        <w:rPr>
+          <w:rFonts w:asciiTheme="minorBidi" w:hAnsiTheme="minorBidi"/>
+          <w:sz w:val="24"/>
+          <w:szCs w:val="24"/>
+          <w:rtl/>
+        </w:rPr>
+      </w:pPr>
+    </w:p>
+    <w:p>
+      <w:pPr>
+        <w:pStyle w:val="a3"/>
+        <w:bidi w:val="0"/>
+        <w:spacing w:line="276" w:lineRule="auto"/>
+        <w:ind w:left="284"/>
+        <w:jc w:val="both"/>
+        <w:rPr>
+          <w:rFonts w:asciiTheme="minorBidi" w:hAnsiTheme="minorBidi"/>
+          <w:sz w:val="24"/>
+          <w:szCs w:val="24"/>
+          <w:rtl/>
+        </w:rPr>
+      </w:pPr>
+    </w:p>
+    <w:p>
+      <w:pPr>
+        <w:pStyle w:val="a3"/>
+        <w:bidi w:val="0"/>
+        <w:spacing w:line="276" w:lineRule="auto"/>
+        <w:ind w:left="284"/>
+        <w:jc w:val="both"/>
+        <w:rPr>
+          <w:rFonts w:asciiTheme="minorBidi" w:hAnsiTheme="minorBidi"/>
+          <w:sz w:val="24"/>
+          <w:szCs w:val="24"/>
+          <w:rtl/>
+        </w:rPr>
+      </w:pPr>
+    </w:p>
+    <w:p>
+      <w:pPr>
+        <w:pStyle w:val="a3"/>
+        <w:bidi w:val="0"/>
+        <w:spacing w:line="276" w:lineRule="auto"/>
+        <w:ind w:left="284"/>
+        <w:jc w:val="both"/>
+        <w:rPr>
+          <w:rFonts w:asciiTheme="minorBidi" w:hAnsiTheme="minorBidi"/>
+          <w:sz w:val="24"/>
+          <w:szCs w:val="24"/>
+          <w:rtl/>
+        </w:rPr>
+      </w:pPr>
+    </w:p>
+    <w:p>
+      <w:pPr>
+        <w:pStyle w:val="a3"/>
+        <w:bidi w:val="0"/>
+        <w:spacing w:line="276" w:lineRule="auto"/>
+        <w:ind w:left="284"/>
+        <w:jc w:val="both"/>
+        <w:rPr>
+          <w:rFonts w:asciiTheme="minorBidi" w:hAnsiTheme="minorBidi"/>
+          <w:sz w:val="24"/>
+          <w:szCs w:val="24"/>
+          <w:rtl/>
+        </w:rPr>
+      </w:pPr>
+    </w:p>
+    <w:p>
+      <w:pPr>
+        <w:pStyle w:val="a3"/>
+        <w:bidi w:val="0"/>
+        <w:spacing w:line="276" w:lineRule="auto"/>
+        <w:ind w:left="284"/>
+        <w:jc w:val="both"/>
+        <w:rPr>
+          <w:rFonts w:asciiTheme="minorBidi" w:hAnsiTheme="minorBidi"/>
+          <w:sz w:val="24"/>
+          <w:szCs w:val="24"/>
+          <w:rtl/>
+        </w:rPr>
+      </w:pPr>
+    </w:p>
+    <w:p>
+      <w:pPr>
+        <w:pStyle w:val="a3"/>
+        <w:bidi w:val="0"/>
+        <w:spacing w:line="276" w:lineRule="auto"/>
+        <w:ind w:left="284"/>
+        <w:jc w:val="both"/>
+        <w:rPr>
+          <w:rFonts w:asciiTheme="minorBidi" w:hAnsiTheme="minorBidi"/>
+          <w:sz w:val="24"/>
+          <w:szCs w:val="24"/>
+          <w:rtl/>
+        </w:rPr>
+      </w:pPr>
+    </w:p>
+    <w:p>
+      <w:pPr>
+        <w:pStyle w:val="a3"/>
+        <w:bidi w:val="0"/>
+        <w:spacing w:line="276" w:lineRule="auto"/>
+        <w:ind w:left="284"/>
+        <w:jc w:val="both"/>
+        <w:rPr>
+          <w:rFonts w:asciiTheme="minorBidi" w:hAnsiTheme="minorBidi"/>
+          <w:sz w:val="24"/>
+          <w:szCs w:val="24"/>
+          <w:rtl/>
+        </w:rPr>
+      </w:pPr>
+    </w:p>
+    <w:p>
+      <w:pPr>
+        <w:pStyle w:val="a3"/>
+        <w:bidi w:val="0"/>
+        <w:spacing w:line="276" w:lineRule="auto"/>
+        <w:ind w:left="284"/>
+        <w:jc w:val="both"/>
+        <w:rPr>
+          <w:rFonts w:asciiTheme="minorBidi" w:hAnsiTheme="minorBidi"/>
+          <w:sz w:val="24"/>
+          <w:szCs w:val="24"/>
+          <w:rtl/>
+        </w:rPr>
+      </w:pPr>
+    </w:p>
+    <w:p>
+      <w:pPr>
+        <w:pStyle w:val="a3"/>
+        <w:bidi w:val="0"/>
+        <w:spacing w:line="276" w:lineRule="auto"/>
+        <w:ind w:left="284"/>
+        <w:jc w:val="both"/>
+        <w:rPr>
+          <w:rFonts w:asciiTheme="minorBidi" w:hAnsiTheme="minorBidi"/>
+          <w:sz w:val="24"/>
+          <w:szCs w:val="24"/>
+          <w:rtl/>
+        </w:rPr>
+      </w:pPr>
+    </w:p>
+    <w:p>
+      <w:pPr>
+        <w:pStyle w:val="a3"/>
+        <w:bidi w:val="0"/>
+        <w:spacing w:line="276" w:lineRule="auto"/>
+        <w:ind w:left="284"/>
+        <w:jc w:val="both"/>
+        <w:rPr>
+          <w:rFonts w:asciiTheme="minorBidi" w:hAnsiTheme="minorBidi"/>
+          <w:sz w:val="24"/>
+          <w:szCs w:val="24"/>
+          <w:rtl/>
+        </w:rPr>
+      </w:pPr>
+    </w:p>
+    <w:p>
+      <w:pPr>
+        <w:pStyle w:val="a3"/>
+        <w:bidi w:val="0"/>
+        <w:spacing w:line="276" w:lineRule="auto"/>
+        <w:ind w:left="284"/>
+        <w:jc w:val="both"/>
+        <w:rPr>
+          <w:rFonts w:asciiTheme="minorBidi" w:hAnsiTheme="minorBidi"/>
+          <w:sz w:val="24"/>
+          <w:szCs w:val="24"/>
+          <w:rtl/>
+        </w:rPr>
+      </w:pPr>
+    </w:p>
+    <w:p>
+      <w:pPr>
+        <w:pStyle w:val="a3"/>
+        <w:bidi w:val="0"/>
+        <w:spacing w:line="276" w:lineRule="auto"/>
+        <w:ind w:left="284"/>
+        <w:jc w:val="both"/>
+        <w:rPr>
+          <w:rFonts w:asciiTheme="minorBidi" w:hAnsiTheme="minorBidi"/>
+          <w:sz w:val="24"/>
+          <w:szCs w:val="24"/>
+          <w:rtl/>
+        </w:rPr>
+      </w:pPr>
+    </w:p>
+    <w:p>
+      <w:pPr>
+        <w:pStyle w:val="a3"/>
+        <w:bidi w:val="0"/>
+        <w:spacing w:line="276" w:lineRule="auto"/>
+        <w:ind w:left="284"/>
+        <w:jc w:val="both"/>
+        <w:rPr>
+          <w:rFonts w:asciiTheme="minorBidi" w:hAnsiTheme="minorBidi"/>
+          <w:sz w:val="24"/>
+          <w:szCs w:val="24"/>
+          <w:rtl/>
+        </w:rPr>
+      </w:pPr>
+    </w:p>
+    <w:p>
+      <w:pPr>
+        <w:pStyle w:val="a3"/>
+        <w:bidi w:val="0"/>
+        <w:spacing w:line="276" w:lineRule="auto"/>
+        <w:ind w:left="284"/>
+        <w:jc w:val="both"/>
+        <w:rPr>
+          <w:rFonts w:asciiTheme="minorBidi" w:hAnsiTheme="minorBidi"/>
+          <w:sz w:val="24"/>
+          <w:szCs w:val="24"/>
+          <w:rtl/>
+        </w:rPr>
+      </w:pPr>
+    </w:p>
+    <w:p>
+      <w:pPr>
+        <w:pStyle w:val="a3"/>
+        <w:bidi w:val="0"/>
+        <w:spacing w:line="276" w:lineRule="auto"/>
+        <w:ind w:left="284"/>
+        <w:jc w:val="both"/>
+        <w:rPr>
+          <w:rFonts w:asciiTheme="minorBidi" w:hAnsiTheme="minorBidi"/>
+          <w:sz w:val="24"/>
+          <w:szCs w:val="24"/>
+          <w:rtl/>
+        </w:rPr>
+      </w:pPr>
+    </w:p>
+    <w:p>
+      <w:pPr>
+        <w:pStyle w:val="a3"/>
+        <w:bidi w:val="0"/>
+        <w:spacing w:line="276" w:lineRule="auto"/>
+        <w:ind w:left="284"/>
+        <w:jc w:val="both"/>
+        <w:rPr>
+          <w:rFonts w:asciiTheme="minorBidi" w:hAnsiTheme="minorBidi"/>
+          <w:sz w:val="24"/>
+          <w:szCs w:val="24"/>
+          <w:rtl/>
+        </w:rPr>
+      </w:pPr>
+    </w:p>
+    <w:p>
+      <w:pPr>
+        <w:pStyle w:val="a3"/>
+        <w:bidi w:val="0"/>
+        <w:spacing w:line="276" w:lineRule="auto"/>
+        <w:ind w:left="284"/>
+        <w:jc w:val="both"/>
+        <w:rPr>
+          <w:rFonts w:asciiTheme="minorBidi" w:hAnsiTheme="minorBidi"/>
+          <w:sz w:val="24"/>
+          <w:szCs w:val="24"/>
+          <w:rtl/>
+        </w:rPr>
+      </w:pPr>
+    </w:p>
+    <w:p>
+      <w:pPr>
+        <w:pStyle w:val="a3"/>
+        <w:bidi w:val="0"/>
+        <w:spacing w:line="276" w:lineRule="auto"/>
+        <w:ind w:left="284"/>
+        <w:jc w:val="both"/>
+        <w:rPr>
+          <w:rFonts w:asciiTheme="minorBidi" w:hAnsiTheme="minorBidi"/>
+          <w:sz w:val="24"/>
+          <w:szCs w:val="24"/>
+          <w:rtl/>
+        </w:rPr>
+      </w:pPr>
+    </w:p>
+    <w:p>
+      <w:pPr>
+        <w:pStyle w:val="a3"/>
+        <w:bidi w:val="0"/>
+        <w:spacing w:line="276" w:lineRule="auto"/>
+        <w:ind w:left="284"/>
+        <w:jc w:val="both"/>
+        <w:rPr>
+          <w:rFonts w:asciiTheme="minorBidi" w:hAnsiTheme="minorBidi"/>
+          <w:sz w:val="24"/>
+          <w:szCs w:val="24"/>
+        </w:rPr>
+      </w:pPr>
+    </w:p>
+    <w:p>
+      <w:pPr>
+        <w:pStyle w:val="a3"/>
+        <w:numPr>
+          <w:ilvl w:val="0"/>
+          <w:numId w:val="10"/>
+        </w:numPr>
+        <w:bidi w:val="0"/>
+        <w:spacing w:line="276" w:lineRule="auto"/>
+        <w:ind w:left="284"/>
+        <w:jc w:val="both"/>
+        <w:rPr>
+          <w:rFonts w:asciiTheme="minorBidi" w:hAnsiTheme="minorBidi"/>
+          <w:sz w:val="24"/>
+          <w:szCs w:val="24"/>
+        </w:rPr>
+      </w:pPr>
+      <w:r>
+        <w:rPr>
+          <w:rFonts w:asciiTheme="minorBidi" w:hAnsiTheme="minorBidi"/>
+          <w:sz w:val="24"/>
+          <w:szCs w:val="24"/>
+        </w:rPr>
+        <w:lastRenderedPageBreak/>
+        <w:t>Arranging algorithms</w:t>
+      </w:r>
+    </w:p>
+    <w:p>
+      <w:pPr>
+        <w:pStyle w:val="a3"/>
+        <w:bidi w:val="0"/>
+        <w:spacing w:line="276" w:lineRule="auto"/>
+        <w:ind w:left="284"/>
+        <w:jc w:val="both"/>
+        <w:rPr>
+          <w:rFonts w:asciiTheme="minorBidi" w:hAnsiTheme="minorBidi"/>
+          <w:sz w:val="24"/>
+          <w:szCs w:val="24"/>
+          <w:rtl/>
+        </w:rPr>
+      </w:pPr>
+      <w:r>
+        <w:rPr>
+          <w:rFonts w:asciiTheme="minorBidi" w:hAnsiTheme="minorBidi"/>
+          <w:sz w:val="24"/>
+          <w:szCs w:val="24"/>
+        </w:rPr>
+        <w:t>I invoke the training algorithms and review their comparison results, whichever results are better in performance</w:t>
+      </w:r>
+    </w:p>
+    <w:p>
+      <w:pPr>
+        <w:pStyle w:val="a3"/>
+        <w:bidi w:val="0"/>
+        <w:spacing w:line="276" w:lineRule="auto"/>
+        <w:ind w:left="284"/>
+        <w:jc w:val="both"/>
+        <w:rPr>
+          <w:rFonts w:asciiTheme="minorBidi" w:hAnsiTheme="minorBidi"/>
+          <w:sz w:val="24"/>
+          <w:szCs w:val="24"/>
+          <w:rtl/>
+          <w:lang w:bidi="ar-PS"/>
+        </w:rPr>
+      </w:pPr>
+      <w:r>
+        <w:rPr>
+          <w:rFonts w:asciiTheme="minorBidi" w:hAnsiTheme="minorBidi" w:hint="cs"/>
+          <w:sz w:val="24"/>
+          <w:szCs w:val="24"/>
+          <w:rtl/>
+          <w:lang w:bidi="ar-PS"/>
+        </w:rPr>
+        <w:t xml:space="preserve"> </w:t>
+      </w:r>
+      <w:r>
+        <w:rPr>
+          <w:rFonts w:asciiTheme="minorBidi" w:hAnsiTheme="minorBidi"/>
+          <w:sz w:val="24"/>
+          <w:szCs w:val="24"/>
+          <w:lang w:bidi="ar-PS"/>
+        </w:rPr>
+        <w:t>By this code</w:t>
+      </w:r>
+      <w:r>
+        <w:rPr>
+          <w:rFonts w:asciiTheme="minorBidi" w:hAnsiTheme="minorBidi" w:hint="cs"/>
+          <w:sz w:val="24"/>
+          <w:szCs w:val="24"/>
+          <w:rtl/>
+          <w:lang w:bidi="ar-PS"/>
+        </w:rPr>
+        <w:t>:</w:t>
+      </w:r>
+    </w:p>
+    <w:p>
+      <w:pPr>
+        <w:pStyle w:val="a3"/>
+        <w:bidi w:val="0"/>
+        <w:spacing w:line="276" w:lineRule="auto"/>
+        <w:ind w:left="284"/>
+        <w:jc w:val="both"/>
+        <w:rPr>
+          <w:rFonts w:asciiTheme="minorBidi" w:hAnsiTheme="minorBidi"/>
+          <w:sz w:val="24"/>
+          <w:szCs w:val="24"/>
+          <w:rtl/>
+          <w:lang w:bidi="ar-PS"/>
+        </w:rPr>
+      </w:pPr>
+      <w:r>
+        <w:rPr>
+          <w:rFonts w:asciiTheme="minorBidi" w:hAnsiTheme="minorBidi" w:hint="cs"/>
+          <w:noProof/>
+          <w:sz w:val="24"/>
+          <w:szCs w:val="24"/>
+          <w:lang w:bidi="ar-PS"/>
+        </w:rPr>
+        <w:drawing>
+          <wp:inline distT="0" distB="0" distL="0" distR="0" wp14:anchorId="048E671B" wp14:editId="3E43EC3F">
+            <wp:extent cx="6645910" cy="299085"/>
+            <wp:effectExtent l="0" t="0" r="2540" b="5715"/>
+            <wp:docPr id="60" name="صورة 60"/>
+            <wp:cNvGraphicFramePr>
+              <a:graphicFrameLocks xmlns:a="http://schemas.openxmlformats.org/drawingml/2006/main" noChangeAspect="1"/>
+            </wp:cNvGraphicFramePr>
+            <a:graphic xmlns:a="http://schemas.openxmlformats.org/drawingml/2006/main">
+              <a:graphicData uri="http://schemas.openxmlformats.org/drawingml/2006/picture">
+                <pic:pic xmlns:pic="http://schemas.openxmlformats.org/drawingml/2006/picture">
+                  <pic:nvPicPr>
+                    <pic:cNvPr id="60" name="2019-12-20_235056.png"/>
+                    <pic:cNvPicPr/>
+                  </pic:nvPicPr>
+                  <pic:blipFill>
+                    <a:blip r:embed="rId58">
+                      <a:extLst>
+                        <a:ext uri="{28A0092B-C50C-407E-A947-70E740481C1C}">
+                          <a14:useLocalDpi xmlns:a14="http://schemas.microsoft.com/office/drawing/2010/main" val="0"/>
+                        </a:ext>
+                      </a:extLst>
+                    </a:blip>
+                    <a:stretch>
+                      <a:fillRect/>
+                    </a:stretch>
+                  </pic:blipFill>
+                  <pic:spPr>
+                    <a:xfrm>
+                      <a:off x="0" y="0"/>
+                      <a:ext cx="6645910" cy="299085"/>
+                    </a:xfrm>
+                    <a:prstGeom prst="rect">
+                      <a:avLst/>
+                    </a:prstGeom>
+                  </pic:spPr>
+                </pic:pic>
+              </a:graphicData>
+            </a:graphic>
+          </wp:inline>
+        </w:drawing>
+      </w:r>
+    </w:p>
+    <w:p>
+      <w:pPr>
+        <w:pStyle w:val="a3"/>
+        <w:bidi w:val="0"/>
+        <w:spacing w:line="276" w:lineRule="auto"/>
+        <w:ind w:left="284"/>
+        <w:jc w:val="both"/>
+        <w:rPr>
+          <w:rFonts w:asciiTheme="minorBidi" w:hAnsiTheme="minorBidi"/>
+          <w:sz w:val="24"/>
+          <w:szCs w:val="24"/>
+          <w:rtl/>
+          <w:lang w:bidi="ar-PS"/>
+        </w:rPr>
+      </w:pPr>
+      <w:r>
+        <w:rPr>
+          <w:rFonts w:asciiTheme="minorBidi" w:hAnsiTheme="minorBidi"/>
+          <w:sz w:val="24"/>
+          <w:szCs w:val="24"/>
+          <w:lang w:bidi="ar-PS"/>
+        </w:rPr>
+        <w:t>Boxplot algorithms and this code and its results</w:t>
+      </w:r>
+    </w:p>
+    <w:p>
+      <w:pPr>
+        <w:pStyle w:val="a3"/>
+        <w:bidi w:val="0"/>
+        <w:spacing w:line="276" w:lineRule="auto"/>
+        <w:ind w:left="284"/>
+        <w:jc w:val="both"/>
+        <w:rPr>
+          <w:rFonts w:asciiTheme="minorBidi" w:hAnsiTheme="minorBidi"/>
+          <w:sz w:val="24"/>
+          <w:szCs w:val="24"/>
+          <w:rtl/>
+          <w:lang w:bidi="ar-PS"/>
+        </w:rPr>
+      </w:pPr>
+      <w:r>
+        <w:rPr>
+          <w:rFonts w:asciiTheme="minorBidi" w:hAnsiTheme="minorBidi" w:hint="cs"/>
+          <w:noProof/>
+          <w:sz w:val="24"/>
+          <w:szCs w:val="24"/>
+          <w:lang w:bidi="ar-PS"/>
+        </w:rPr>
+        <w:drawing>
+          <wp:inline distT="0" distB="0" distL="0" distR="0" wp14:anchorId="7FEDB5BF" wp14:editId="46FE9AA9">
+            <wp:extent cx="4419048" cy="438095"/>
+            <wp:effectExtent l="0" t="0" r="635" b="635"/>
+            <wp:docPr id="61" name="صورة 61"/>
+            <wp:cNvGraphicFramePr>
+              <a:graphicFrameLocks xmlns:a="http://schemas.openxmlformats.org/drawingml/2006/main" noChangeAspect="1"/>
+            </wp:cNvGraphicFramePr>
+            <a:graphic xmlns:a="http://schemas.openxmlformats.org/drawingml/2006/main">
+              <a:graphicData uri="http://schemas.openxmlformats.org/drawingml/2006/picture">
+                <pic:pic xmlns:pic="http://schemas.openxmlformats.org/drawingml/2006/picture">
+                  <pic:nvPicPr>
+                    <pic:cNvPr id="61" name="2019-12-20_235333.png"/>
+                    <pic:cNvPicPr/>
+                  </pic:nvPicPr>
+                  <pic:blipFill>
+                    <a:blip r:embed="rId59">
+                      <a:extLst>
+                        <a:ext uri="{28A0092B-C50C-407E-A947-70E740481C1C}">
+                          <a14:useLocalDpi xmlns:a14="http://schemas.microsoft.com/office/drawing/2010/main" val="0"/>
+                        </a:ext>
+                      </a:extLst>
+                    </a:blip>
+                    <a:stretch>
+                      <a:fillRect/>
+                    </a:stretch>
+                  </pic:blipFill>
+                  <pic:spPr>
+                    <a:xfrm>
+                      <a:off x="0" y="0"/>
+                      <a:ext cx="4419048" cy="438095"/>
+                    </a:xfrm>
+                    <a:prstGeom prst="rect">
+                      <a:avLst/>
+                    </a:prstGeom>
+                  </pic:spPr>
+                </pic:pic>
+              </a:graphicData>
+            </a:graphic>
+          </wp:inline>
+        </w:drawing>
+      </w:r>
+    </w:p>
+    <w:p>
+      <w:pPr>
+        <w:pStyle w:val="a3"/>
+        <w:bidi w:val="0"/>
+        <w:spacing w:line="276" w:lineRule="auto"/>
+        <w:ind w:left="284"/>
+        <w:jc w:val="both"/>
+        <w:rPr>
+          <w:rFonts w:asciiTheme="minorBidi" w:hAnsiTheme="minorBidi"/>
+          <w:sz w:val="24"/>
+          <w:szCs w:val="24"/>
+          <w:lang w:bidi="ar-PS"/>
+        </w:rPr>
+      </w:pPr>
+      <w:r>
+        <w:rPr>
+          <w:rFonts w:asciiTheme="minorBidi" w:hAnsiTheme="minorBidi" w:hint="cs"/>
+          <w:noProof/>
+          <w:sz w:val="24"/>
+          <w:szCs w:val="24"/>
+          <w:lang w:bidi="ar-PS"/>
+        </w:rPr>
+        <w:drawing>
+          <wp:inline distT="0" distB="0" distL="0" distR="0" wp14:anchorId="6D742C98" wp14:editId="4D399080">
+            <wp:extent cx="4572000" cy="4572000"/>
+            <wp:effectExtent l="0" t="0" r="0" b="0"/>
+            <wp:docPr id="62" name="صورة 62"/>
+            <wp:cNvGraphicFramePr>
+              <a:graphicFrameLocks xmlns:a="http://schemas.openxmlformats.org/drawingml/2006/main" noChangeAspect="1"/>
+            </wp:cNvGraphicFramePr>
+            <a:graphic xmlns:a="http://schemas.openxmlformats.org/drawingml/2006/main">
+              <a:graphicData uri="http://schemas.openxmlformats.org/drawingml/2006/picture">
+                <pic:pic xmlns:pic="http://schemas.openxmlformats.org/drawingml/2006/picture">
+                  <pic:nvPicPr>
+                    <pic:cNvPr id="62" name="bwplot_Kappa_Accuracy.png"/>
+                    <pic:cNvPicPr/>
+                  </pic:nvPicPr>
+                  <pic:blipFill>
+                    <a:blip r:embed="rId60">
+                      <a:extLst>
+                        <a:ext uri="{28A0092B-C50C-407E-A947-70E740481C1C}">
+                          <a14:useLocalDpi xmlns:a14="http://schemas.microsoft.com/office/drawing/2010/main" val="0"/>
+                        </a:ext>
+                      </a:extLst>
+                    </a:blip>
+                    <a:stretch>
+                      <a:fillRect/>
+                    </a:stretch>
+                  </pic:blipFill>
+                  <pic:spPr>
+                    <a:xfrm>
+                      <a:off x="0" y="0"/>
+                      <a:ext cx="4572000" cy="4572000"/>
+                    </a:xfrm>
+                    <a:prstGeom prst="rect">
+                      <a:avLst/>
+                    </a:prstGeom>
+                  </pic:spPr>
+                </pic:pic>
+              </a:graphicData>
+            </a:graphic>
+          </wp:inline>
+        </w:drawing>
+      </w:r>
+    </w:p>
+    <w:p>
+      <w:pPr>
+        <w:pStyle w:val="a3"/>
+        <w:bidi w:val="0"/>
+        <w:spacing w:line="276" w:lineRule="auto"/>
+        <w:ind w:left="284"/>
+        <w:jc w:val="both"/>
+        <w:rPr>
+          <w:rFonts w:asciiTheme="minorBidi" w:hAnsiTheme="minorBidi"/>
+          <w:sz w:val="24"/>
+          <w:szCs w:val="24"/>
+          <w:lang w:bidi="ar-PS"/>
+        </w:rPr>
+      </w:pPr>
+    </w:p>
+    <w:p>
+      <w:pPr>
+        <w:pStyle w:val="a3"/>
+        <w:bidi w:val="0"/>
+        <w:spacing w:line="276" w:lineRule="auto"/>
+        <w:ind w:left="284"/>
+        <w:jc w:val="both"/>
+        <w:rPr>
+          <w:rFonts w:asciiTheme="minorBidi" w:hAnsiTheme="minorBidi"/>
+          <w:sz w:val="24"/>
+          <w:szCs w:val="24"/>
+          <w:lang w:bidi="ar-PS"/>
+        </w:rPr>
+      </w:pPr>
+    </w:p>
+    <w:p>
+      <w:pPr>
+        <w:pStyle w:val="a3"/>
+        <w:bidi w:val="0"/>
+        <w:spacing w:line="276" w:lineRule="auto"/>
+        <w:ind w:left="284"/>
+        <w:jc w:val="both"/>
+        <w:rPr>
+          <w:rFonts w:asciiTheme="minorBidi" w:hAnsiTheme="minorBidi"/>
+          <w:sz w:val="24"/>
+          <w:szCs w:val="24"/>
+          <w:lang w:bidi="ar-PS"/>
+        </w:rPr>
+      </w:pPr>
+    </w:p>
+    <w:p>
+      <w:pPr>
+        <w:pStyle w:val="a3"/>
+        <w:bidi w:val="0"/>
+        <w:spacing w:line="276" w:lineRule="auto"/>
+        <w:ind w:left="284"/>
+        <w:jc w:val="both"/>
+        <w:rPr>
+          <w:rFonts w:asciiTheme="minorBidi" w:hAnsiTheme="minorBidi"/>
+          <w:sz w:val="24"/>
+          <w:szCs w:val="24"/>
+          <w:lang w:bidi="ar-PS"/>
+        </w:rPr>
+      </w:pPr>
+    </w:p>
+    <w:p>
+      <w:pPr>
+        <w:pStyle w:val="a3"/>
+        <w:bidi w:val="0"/>
+        <w:spacing w:line="276" w:lineRule="auto"/>
+        <w:ind w:left="284"/>
+        <w:jc w:val="both"/>
+        <w:rPr>
+          <w:rFonts w:asciiTheme="minorBidi" w:hAnsiTheme="minorBidi"/>
+          <w:sz w:val="24"/>
+          <w:szCs w:val="24"/>
+          <w:lang w:bidi="ar-PS"/>
+        </w:rPr>
+      </w:pPr>
+    </w:p>
+    <w:p>
+      <w:pPr>
+        <w:pStyle w:val="a3"/>
+        <w:bidi w:val="0"/>
+        <w:spacing w:line="276" w:lineRule="auto"/>
+        <w:ind w:left="284"/>
+        <w:jc w:val="both"/>
+        <w:rPr>
+          <w:rFonts w:asciiTheme="minorBidi" w:hAnsiTheme="minorBidi"/>
+          <w:sz w:val="24"/>
+          <w:szCs w:val="24"/>
+          <w:lang w:bidi="ar-PS"/>
+        </w:rPr>
+      </w:pPr>
+    </w:p>
+    <w:p>
+      <w:pPr>
+        <w:pStyle w:val="a3"/>
+        <w:bidi w:val="0"/>
+        <w:spacing w:line="276" w:lineRule="auto"/>
+        <w:ind w:left="284"/>
+        <w:jc w:val="both"/>
+        <w:rPr>
+          <w:rFonts w:asciiTheme="minorBidi" w:hAnsiTheme="minorBidi"/>
+          <w:sz w:val="24"/>
+          <w:szCs w:val="24"/>
+          <w:lang w:bidi="ar-PS"/>
+        </w:rPr>
+      </w:pPr>
+    </w:p>
+    <w:p>
+      <w:pPr>
+        <w:pStyle w:val="a3"/>
+        <w:bidi w:val="0"/>
+        <w:spacing w:line="276" w:lineRule="auto"/>
+        <w:ind w:left="284"/>
+        <w:jc w:val="both"/>
+        <w:rPr>
+          <w:rFonts w:asciiTheme="minorBidi" w:hAnsiTheme="minorBidi"/>
+          <w:sz w:val="24"/>
+          <w:szCs w:val="24"/>
+          <w:lang w:bidi="ar-PS"/>
+        </w:rPr>
+      </w:pPr>
+    </w:p>
+    <w:p>
+      <w:pPr>
+        <w:pStyle w:val="a3"/>
+        <w:bidi w:val="0"/>
+        <w:spacing w:line="276" w:lineRule="auto"/>
+        <w:ind w:left="284"/>
+        <w:jc w:val="both"/>
+        <w:rPr>
+          <w:rFonts w:asciiTheme="minorBidi" w:hAnsiTheme="minorBidi"/>
+          <w:sz w:val="24"/>
+          <w:szCs w:val="24"/>
+          <w:lang w:bidi="ar-PS"/>
+        </w:rPr>
+      </w:pPr>
+    </w:p>
+    <w:p>
+      <w:pPr>
+        <w:pStyle w:val="a3"/>
+        <w:bidi w:val="0"/>
+        <w:spacing w:line="276" w:lineRule="auto"/>
+        <w:ind w:left="284"/>
+        <w:jc w:val="both"/>
+        <w:rPr>
+          <w:rFonts w:asciiTheme="minorBidi" w:hAnsiTheme="minorBidi"/>
+          <w:sz w:val="24"/>
+          <w:szCs w:val="24"/>
+          <w:lang w:bidi="ar-PS"/>
+        </w:rPr>
+      </w:pPr>
+    </w:p>
+    <w:p>
+      <w:pPr>
+        <w:pStyle w:val="a3"/>
+        <w:bidi w:val="0"/>
+        <w:spacing w:line="276" w:lineRule="auto"/>
+        <w:ind w:left="284"/>
+        <w:jc w:val="both"/>
+        <w:rPr>
+          <w:rFonts w:asciiTheme="minorBidi" w:hAnsiTheme="minorBidi"/>
+          <w:sz w:val="24"/>
+          <w:szCs w:val="24"/>
+          <w:lang w:bidi="ar-PS"/>
+        </w:rPr>
+      </w:pPr>
+    </w:p>
+    <w:p>
+      <w:pPr>
+        <w:pStyle w:val="a3"/>
+        <w:bidi w:val="0"/>
+        <w:spacing w:line="276" w:lineRule="auto"/>
+        <w:ind w:left="284"/>
+        <w:jc w:val="both"/>
+        <w:rPr>
+          <w:rFonts w:asciiTheme="minorBidi" w:hAnsiTheme="minorBidi"/>
+          <w:sz w:val="24"/>
+          <w:szCs w:val="24"/>
+          <w:lang w:bidi="ar-PS"/>
+        </w:rPr>
+      </w:pPr>
+    </w:p>
+    <w:p>
+      <w:pPr>
+        <w:pStyle w:val="a3"/>
+        <w:bidi w:val="0"/>
+        <w:spacing w:line="276" w:lineRule="auto"/>
+        <w:ind w:left="284"/>
+        <w:jc w:val="both"/>
+        <w:rPr>
+          <w:rFonts w:asciiTheme="minorBidi" w:hAnsiTheme="minorBidi"/>
+          <w:sz w:val="24"/>
+          <w:szCs w:val="24"/>
+          <w:lang w:bidi="ar-PS"/>
+        </w:rPr>
+      </w:pPr>
+    </w:p>
+    <w:p>
+      <w:pPr>
+        <w:pStyle w:val="a3"/>
+        <w:bidi w:val="0"/>
+        <w:spacing w:line="276" w:lineRule="auto"/>
+        <w:ind w:left="284"/>
+        <w:jc w:val="both"/>
+        <w:rPr>
+          <w:rFonts w:asciiTheme="minorBidi" w:hAnsiTheme="minorBidi"/>
+          <w:sz w:val="24"/>
+          <w:szCs w:val="24"/>
+          <w:lang w:bidi="ar-PS"/>
+        </w:rPr>
+      </w:pPr>
+    </w:p>
+    <w:p>
+      <w:pPr>
+        <w:pStyle w:val="a3"/>
+        <w:bidi w:val="0"/>
+        <w:spacing w:line="276" w:lineRule="auto"/>
+        <w:ind w:left="284"/>
+        <w:jc w:val="both"/>
+        <w:rPr>
+          <w:rFonts w:asciiTheme="minorBidi" w:hAnsiTheme="minorBidi"/>
+          <w:sz w:val="24"/>
+          <w:szCs w:val="24"/>
+          <w:lang w:bidi="ar-PS"/>
+        </w:rPr>
+      </w:pPr>
+    </w:p>
+    <w:p>
+      <w:pPr>
+        <w:pStyle w:val="a3"/>
+        <w:bidi w:val="0"/>
+        <w:spacing w:line="276" w:lineRule="auto"/>
+        <w:ind w:left="284"/>
+        <w:jc w:val="both"/>
+        <w:rPr>
+          <w:rFonts w:asciiTheme="minorBidi" w:hAnsiTheme="minorBidi"/>
+          <w:sz w:val="24"/>
+          <w:szCs w:val="24"/>
+          <w:rtl/>
+          <w:lang w:bidi="ar-PS"/>
+        </w:rPr>
+      </w:pPr>
+    </w:p>
+    <w:p>
+      <w:pPr>
+        <w:pStyle w:val="a3"/>
+        <w:bidi w:val="0"/>
+        <w:spacing w:line="276" w:lineRule="auto"/>
+        <w:ind w:left="284"/>
+        <w:jc w:val="both"/>
+        <w:rPr>
+          <w:rFonts w:asciiTheme="minorBidi" w:hAnsiTheme="minorBidi"/>
+          <w:sz w:val="24"/>
+          <w:szCs w:val="24"/>
+          <w:lang w:bidi="ar-PS"/>
+        </w:rPr>
+      </w:pPr>
+      <w:r>
+        <w:rPr>
+          <w:rFonts w:asciiTheme="minorBidi" w:hAnsiTheme="minorBidi"/>
+          <w:sz w:val="24"/>
+          <w:szCs w:val="24"/>
+          <w:lang w:bidi="ar-PS"/>
+        </w:rPr>
+        <w:lastRenderedPageBreak/>
+        <w:t xml:space="preserve">Densityplot mapping algorithms and this code and its </w:t>
+      </w:r>
+      <w:proofErr w:type="gramStart"/>
+      <w:r>
+        <w:rPr>
+          <w:rFonts w:asciiTheme="minorBidi" w:hAnsiTheme="minorBidi"/>
+          <w:sz w:val="24"/>
+          <w:szCs w:val="24"/>
+          <w:lang w:bidi="ar-PS"/>
+        </w:rPr>
+        <w:t>results</w:t>
+      </w:r>
+      <w:r>
+        <w:rPr>
+          <w:rFonts w:asciiTheme="minorBidi" w:hAnsiTheme="minorBidi"/>
+          <w:sz w:val="24"/>
+          <w:szCs w:val="24"/>
+          <w:lang w:bidi="ar-PS"/>
+        </w:rPr>
+        <w:t xml:space="preserve"> :</w:t>
+      </w:r>
+      <w:proofErr w:type="gramEnd"/>
+    </w:p>
+    <w:p>
+      <w:pPr>
+        <w:pStyle w:val="a3"/>
+        <w:bidi w:val="0"/>
+        <w:spacing w:line="276" w:lineRule="auto"/>
+        <w:ind w:left="284"/>
+        <w:jc w:val="both"/>
+        <w:rPr>
+          <w:rFonts w:asciiTheme="minorBidi" w:hAnsiTheme="minorBidi"/>
+          <w:sz w:val="24"/>
+          <w:szCs w:val="24"/>
+          <w:lang w:bidi="ar-PS"/>
+        </w:rPr>
+      </w:pPr>
+      <w:r>
+        <w:rPr>
+          <w:rFonts w:asciiTheme="minorBidi" w:hAnsiTheme="minorBidi"/>
+          <w:noProof/>
+          <w:sz w:val="24"/>
+          <w:szCs w:val="24"/>
+          <w:lang w:bidi="ar-PS"/>
+        </w:rPr>
+        <w:drawing>
+          <wp:inline distT="0" distB="0" distL="0" distR="0" wp14:anchorId="428B6E6F" wp14:editId="79177898">
+            <wp:extent cx="6645910" cy="399415"/>
+            <wp:effectExtent l="0" t="0" r="2540" b="635"/>
+            <wp:docPr id="448" name="صورة 448"/>
+            <wp:cNvGraphicFramePr>
+              <a:graphicFrameLocks xmlns:a="http://schemas.openxmlformats.org/drawingml/2006/main" noChangeAspect="1"/>
+            </wp:cNvGraphicFramePr>
+            <a:graphic xmlns:a="http://schemas.openxmlformats.org/drawingml/2006/main">
+              <a:graphicData uri="http://schemas.openxmlformats.org/drawingml/2006/picture">
+                <pic:pic xmlns:pic="http://schemas.openxmlformats.org/drawingml/2006/picture">
+                  <pic:nvPicPr>
+                    <pic:cNvPr id="448" name="2019-12-20_235655.png"/>
+                    <pic:cNvPicPr/>
+                  </pic:nvPicPr>
+                  <pic:blipFill>
+                    <a:blip r:embed="rId61">
+                      <a:extLst>
+                        <a:ext uri="{28A0092B-C50C-407E-A947-70E740481C1C}">
+                          <a14:useLocalDpi xmlns:a14="http://schemas.microsoft.com/office/drawing/2010/main" val="0"/>
+                        </a:ext>
+                      </a:extLst>
+                    </a:blip>
+                    <a:stretch>
+                      <a:fillRect/>
+                    </a:stretch>
+                  </pic:blipFill>
+                  <pic:spPr>
+                    <a:xfrm>
+                      <a:off x="0" y="0"/>
+                      <a:ext cx="6645910" cy="399415"/>
+                    </a:xfrm>
+                    <a:prstGeom prst="rect">
+                      <a:avLst/>
+                    </a:prstGeom>
+                  </pic:spPr>
+                </pic:pic>
+              </a:graphicData>
+            </a:graphic>
+          </wp:inline>
+        </w:drawing>
+      </w:r>
+    </w:p>
+    <w:p>
+      <w:pPr>
+        <w:pStyle w:val="a3"/>
+        <w:bidi w:val="0"/>
+        <w:spacing w:line="276" w:lineRule="auto"/>
+        <w:ind w:left="284"/>
+        <w:jc w:val="both"/>
+        <w:rPr>
+          <w:rFonts w:asciiTheme="minorBidi" w:hAnsiTheme="minorBidi"/>
+          <w:sz w:val="24"/>
+          <w:szCs w:val="24"/>
+          <w:rtl/>
+          <w:lang w:bidi="ar-PS"/>
+        </w:rPr>
+      </w:pPr>
+      <w:r>
+        <w:rPr>
+          <w:rFonts w:asciiTheme="minorBidi" w:hAnsiTheme="minorBidi" w:hint="cs"/>
+          <w:noProof/>
+          <w:sz w:val="24"/>
+          <w:szCs w:val="24"/>
+          <w:lang w:bidi="ar-PS"/>
+        </w:rPr>
+        <w:drawing>
+          <wp:inline distT="0" distB="0" distL="0" distR="0" wp14:anchorId="6DC92E7F" wp14:editId="40487ED7">
+            <wp:extent cx="4572000" cy="4572000"/>
+            <wp:effectExtent l="0" t="0" r="0" b="0"/>
+            <wp:docPr id="63" name="صورة 63"/>
+            <wp:cNvGraphicFramePr>
+              <a:graphicFrameLocks xmlns:a="http://schemas.openxmlformats.org/drawingml/2006/main" noChangeAspect="1"/>
+            </wp:cNvGraphicFramePr>
+            <a:graphic xmlns:a="http://schemas.openxmlformats.org/drawingml/2006/main">
+              <a:graphicData uri="http://schemas.openxmlformats.org/drawingml/2006/picture">
+                <pic:pic xmlns:pic="http://schemas.openxmlformats.org/drawingml/2006/picture">
+                  <pic:nvPicPr>
+                    <pic:cNvPr id="63" name="densityplot_Kappa_Accuracy.png"/>
+                    <pic:cNvPicPr/>
+                  </pic:nvPicPr>
+                  <pic:blipFill>
+                    <a:blip r:embed="rId62">
+                      <a:extLst>
+                        <a:ext uri="{28A0092B-C50C-407E-A947-70E740481C1C}">
+                          <a14:useLocalDpi xmlns:a14="http://schemas.microsoft.com/office/drawing/2010/main" val="0"/>
+                        </a:ext>
+                      </a:extLst>
+                    </a:blip>
+                    <a:stretch>
+                      <a:fillRect/>
+                    </a:stretch>
+                  </pic:blipFill>
+                  <pic:spPr>
+                    <a:xfrm>
+                      <a:off x="0" y="0"/>
+                      <a:ext cx="4572000" cy="4572000"/>
+                    </a:xfrm>
+                    <a:prstGeom prst="rect">
+                      <a:avLst/>
+                    </a:prstGeom>
+                  </pic:spPr>
+                </pic:pic>
+              </a:graphicData>
+            </a:graphic>
+          </wp:inline>
+        </w:drawing>
+      </w:r>
+    </w:p>
+    <w:p>
+      <w:pPr>
+        <w:pStyle w:val="a3"/>
+        <w:bidi w:val="0"/>
+        <w:spacing w:line="276" w:lineRule="auto"/>
+        <w:ind w:left="284"/>
+        <w:jc w:val="both"/>
+        <w:rPr>
+          <w:rFonts w:asciiTheme="minorBidi" w:hAnsiTheme="minorBidi" w:hint="cs"/>
+          <w:sz w:val="24"/>
+          <w:szCs w:val="24"/>
+          <w:lang w:bidi="ar-PS"/>
+        </w:rPr>
+      </w:pPr>
+      <w:r>
+        <w:rPr>
+          <w:rFonts w:asciiTheme="minorBidi" w:hAnsiTheme="minorBidi"/>
+          <w:sz w:val="24"/>
+          <w:szCs w:val="24"/>
+          <w:lang w:bidi="ar-PS"/>
+        </w:rPr>
+        <w:t xml:space="preserve">Accordingly, we decide that the algorithm </w:t>
+      </w:r>
+      <w:r>
+        <w:rPr>
+          <w:rStyle w:val="a6"/>
+          <w:rFonts w:ascii="Arial" w:hAnsi="Arial" w:cs="Arial"/>
+          <w:sz w:val="21"/>
+          <w:szCs w:val="21"/>
+          <w:shd w:val="clear" w:color="auto" w:fill="FFFFFF"/>
+        </w:rPr>
+        <w:t xml:space="preserve">Random </w:t>
+      </w:r>
       <w:bookmarkStart w:id="0" w:name="_GoBack"/>
       <w:bookmarkEnd w:id="0"/>
+      <w:r>
+        <w:rPr>
+          <w:rStyle w:val="a6"/>
+          <w:rFonts w:ascii="Arial" w:hAnsi="Arial" w:cs="Arial"/>
+          <w:sz w:val="21"/>
+          <w:szCs w:val="21"/>
+          <w:shd w:val="clear" w:color="auto" w:fill="FFFFFF"/>
+        </w:rPr>
+        <w:t>Forest</w:t>
+      </w:r>
+      <w:r>
+        <w:rPr>
+          <w:rFonts w:ascii="Arial" w:hAnsi="Arial" w:cs="Arial"/>
+          <w:sz w:val="21"/>
+          <w:szCs w:val="21"/>
+          <w:shd w:val="clear" w:color="auto" w:fill="FFFFFF"/>
+        </w:rPr>
+        <w:t> </w:t>
+      </w:r>
+      <w:r>
+        <w:rPr>
+          <w:rFonts w:asciiTheme="minorBidi" w:hAnsiTheme="minorBidi"/>
+          <w:sz w:val="24"/>
+          <w:szCs w:val="24"/>
+          <w:lang w:bidi="ar-PS"/>
+        </w:rPr>
+        <w:t>has</w:t>
+      </w:r>
+      <w:r>
+        <w:rPr>
+          <w:rFonts w:asciiTheme="minorBidi" w:hAnsiTheme="minorBidi"/>
+          <w:sz w:val="24"/>
+          <w:szCs w:val="24"/>
+          <w:lang w:bidi="ar-PS"/>
+        </w:rPr>
+        <w:t xml:space="preserve"> achieved much better results than the rest of the algorithms</w:t>
+      </w:r>
     </w:p>
     <w:sectPr>
-      <w:footerReference w:type="default" r:id="rId46"/>
+      <w:footerReference w:type="default" r:id="rId63"/>
       <w:pgSz w:w="11906" w:h="16838"/>
       <w:pgMar w:top="720" w:right="720" w:bottom="720" w:left="720" w:header="708" w:footer="708" w:gutter="0"/>
       <w:cols w:space="708"/>
@@ -8312,7 +11361,7 @@
   <w:abstractNum w:abstractNumId="5" w15:restartNumberingAfterBreak="0">
     <w:nsid w:val="349D255A"/>
     <w:multiLevelType w:val="hybridMultilevel"/>
-    <w:tmpl w:val="885EF96E"/>
+    <w:tmpl w:val="C9541CF2"/>
     <w:lvl w:ilvl="0" w:tplc="5988209C">
       <w:start w:val="13"/>
       <w:numFmt w:val="decimal"/>
@@ -8512,6 +11561,232 @@
     </w:lvl>
   </w:abstractNum>
   <w:abstractNum w:abstractNumId="7" w15:restartNumberingAfterBreak="0">
+    <w:nsid w:val="4D211F97"/>
+    <w:multiLevelType w:val="hybridMultilevel"/>
+    <w:tmpl w:val="DAEE8128"/>
+    <w:lvl w:ilvl="0" w:tplc="04090001">
+      <w:start w:val="1"/>
+      <w:numFmt w:val="bullet"/>
+      <w:lvlText w:val=""/>
+      <w:lvlJc w:val="left"/>
+      <w:pPr>
+        <w:ind w:left="720" w:hanging="360"/>
+      </w:pPr>
+      <w:rPr>
+        <w:rFonts w:ascii="Symbol" w:hAnsi="Symbol" w:hint="default"/>
+      </w:rPr>
+    </w:lvl>
+    <w:lvl w:ilvl="1" w:tplc="04090003" w:tentative="1">
+      <w:start w:val="1"/>
+      <w:numFmt w:val="bullet"/>
+      <w:lvlText w:val="o"/>
+      <w:lvlJc w:val="left"/>
+      <w:pPr>
+        <w:ind w:left="1440" w:hanging="360"/>
+      </w:pPr>
+      <w:rPr>
+        <w:rFonts w:ascii="Courier New" w:hAnsi="Courier New" w:cs="Courier New" w:hint="default"/>
+      </w:rPr>
+    </w:lvl>
+    <w:lvl w:ilvl="2" w:tplc="04090005" w:tentative="1">
+      <w:start w:val="1"/>
+      <w:numFmt w:val="bullet"/>
+      <w:lvlText w:val=""/>
+      <w:lvlJc w:val="left"/>
+      <w:pPr>
+        <w:ind w:left="2160" w:hanging="360"/>
+      </w:pPr>
+      <w:rPr>
+        <w:rFonts w:ascii="Wingdings" w:hAnsi="Wingdings" w:hint="default"/>
+      </w:rPr>
+    </w:lvl>
+    <w:lvl w:ilvl="3" w:tplc="04090001" w:tentative="1">
+      <w:start w:val="1"/>
+      <w:numFmt w:val="bullet"/>
+      <w:lvlText w:val=""/>
+      <w:lvlJc w:val="left"/>
+      <w:pPr>
+        <w:ind w:left="2880" w:hanging="360"/>
+      </w:pPr>
+      <w:rPr>
+        <w:rFonts w:ascii="Symbol" w:hAnsi="Symbol" w:hint="default"/>
+      </w:rPr>
+    </w:lvl>
+    <w:lvl w:ilvl="4" w:tplc="04090003" w:tentative="1">
+      <w:start w:val="1"/>
+      <w:numFmt w:val="bullet"/>
+      <w:lvlText w:val="o"/>
+      <w:lvlJc w:val="left"/>
+      <w:pPr>
+        <w:ind w:left="3600" w:hanging="360"/>
+      </w:pPr>
+      <w:rPr>
+        <w:rFonts w:ascii="Courier New" w:hAnsi="Courier New" w:cs="Courier New" w:hint="default"/>
+      </w:rPr>
+    </w:lvl>
+    <w:lvl w:ilvl="5" w:tplc="04090005" w:tentative="1">
+      <w:start w:val="1"/>
+      <w:numFmt w:val="bullet"/>
+      <w:lvlText w:val=""/>
+      <w:lvlJc w:val="left"/>
+      <w:pPr>
+        <w:ind w:left="4320" w:hanging="360"/>
+      </w:pPr>
+      <w:rPr>
+        <w:rFonts w:ascii="Wingdings" w:hAnsi="Wingdings" w:hint="default"/>
+      </w:rPr>
+    </w:lvl>
+    <w:lvl w:ilvl="6" w:tplc="04090001" w:tentative="1">
+      <w:start w:val="1"/>
+      <w:numFmt w:val="bullet"/>
+      <w:lvlText w:val=""/>
+      <w:lvlJc w:val="left"/>
+      <w:pPr>
+        <w:ind w:left="5040" w:hanging="360"/>
+      </w:pPr>
+      <w:rPr>
+        <w:rFonts w:ascii="Symbol" w:hAnsi="Symbol" w:hint="default"/>
+      </w:rPr>
+    </w:lvl>
+    <w:lvl w:ilvl="7" w:tplc="04090003" w:tentative="1">
+      <w:start w:val="1"/>
+      <w:numFmt w:val="bullet"/>
+      <w:lvlText w:val="o"/>
+      <w:lvlJc w:val="left"/>
+      <w:pPr>
+        <w:ind w:left="5760" w:hanging="360"/>
+      </w:pPr>
+      <w:rPr>
+        <w:rFonts w:ascii="Courier New" w:hAnsi="Courier New" w:cs="Courier New" w:hint="default"/>
+      </w:rPr>
+    </w:lvl>
+    <w:lvl w:ilvl="8" w:tplc="04090005" w:tentative="1">
+      <w:start w:val="1"/>
+      <w:numFmt w:val="bullet"/>
+      <w:lvlText w:val=""/>
+      <w:lvlJc w:val="left"/>
+      <w:pPr>
+        <w:ind w:left="6480" w:hanging="360"/>
+      </w:pPr>
+      <w:rPr>
+        <w:rFonts w:ascii="Wingdings" w:hAnsi="Wingdings" w:hint="default"/>
+      </w:rPr>
+    </w:lvl>
+  </w:abstractNum>
+  <w:abstractNum w:abstractNumId="8" w15:restartNumberingAfterBreak="0">
+    <w:nsid w:val="58CF416E"/>
+    <w:multiLevelType w:val="hybridMultilevel"/>
+    <w:tmpl w:val="2D86EFAC"/>
+    <w:lvl w:ilvl="0" w:tplc="04090001">
+      <w:start w:val="1"/>
+      <w:numFmt w:val="bullet"/>
+      <w:lvlText w:val=""/>
+      <w:lvlJc w:val="left"/>
+      <w:pPr>
+        <w:ind w:left="2160" w:hanging="360"/>
+      </w:pPr>
+      <w:rPr>
+        <w:rFonts w:ascii="Symbol" w:hAnsi="Symbol" w:hint="default"/>
+      </w:rPr>
+    </w:lvl>
+    <w:lvl w:ilvl="1" w:tplc="04090003" w:tentative="1">
+      <w:start w:val="1"/>
+      <w:numFmt w:val="bullet"/>
+      <w:lvlText w:val="o"/>
+      <w:lvlJc w:val="left"/>
+      <w:pPr>
+        <w:ind w:left="2880" w:hanging="360"/>
+      </w:pPr>
+      <w:rPr>
+        <w:rFonts w:ascii="Courier New" w:hAnsi="Courier New" w:cs="Courier New" w:hint="default"/>
+      </w:rPr>
+    </w:lvl>
+    <w:lvl w:ilvl="2" w:tplc="04090005" w:tentative="1">
+      <w:start w:val="1"/>
+      <w:numFmt w:val="bullet"/>
+      <w:lvlText w:val=""/>
+      <w:lvlJc w:val="left"/>
+      <w:pPr>
+        <w:ind w:left="3600" w:hanging="360"/>
+      </w:pPr>
+      <w:rPr>
+        <w:rFonts w:ascii="Wingdings" w:hAnsi="Wingdings" w:hint="default"/>
+      </w:rPr>
+    </w:lvl>
+    <w:lvl w:ilvl="3" w:tplc="04090001" w:tentative="1">
+      <w:start w:val="1"/>
+      <w:numFmt w:val="bullet"/>
+      <w:lvlText w:val=""/>
+      <w:lvlJc w:val="left"/>
+      <w:pPr>
+        <w:ind w:left="4320" w:hanging="360"/>
+      </w:pPr>
+      <w:rPr>
+        <w:rFonts w:ascii="Symbol" w:hAnsi="Symbol" w:hint="default"/>
+      </w:rPr>
+    </w:lvl>
+    <w:lvl w:ilvl="4" w:tplc="04090003" w:tentative="1">
+      <w:start w:val="1"/>
+      <w:numFmt w:val="bullet"/>
+      <w:lvlText w:val="o"/>
+      <w:lvlJc w:val="left"/>
+      <w:pPr>
+        <w:ind w:left="5040" w:hanging="360"/>
+      </w:pPr>
+      <w:rPr>
+        <w:rFonts w:ascii="Courier New" w:hAnsi="Courier New" w:cs="Courier New" w:hint="default"/>
+      </w:rPr>
+    </w:lvl>
+    <w:lvl w:ilvl="5" w:tplc="04090005" w:tentative="1">
+      <w:start w:val="1"/>
+      <w:numFmt w:val="bullet"/>
+      <w:lvlText w:val=""/>
+      <w:lvlJc w:val="left"/>
+      <w:pPr>
+        <w:ind w:left="5760" w:hanging="360"/>
+      </w:pPr>
+      <w:rPr>
+        <w:rFonts w:ascii="Wingdings" w:hAnsi="Wingdings" w:hint="default"/>
+      </w:rPr>
+    </w:lvl>
+    <w:lvl w:ilvl="6" w:tplc="04090001" w:tentative="1">
+      <w:start w:val="1"/>
+      <w:numFmt w:val="bullet"/>
+      <w:lvlText w:val=""/>
+      <w:lvlJc w:val="left"/>
+      <w:pPr>
+        <w:ind w:left="6480" w:hanging="360"/>
+      </w:pPr>
+      <w:rPr>
+        <w:rFonts w:ascii="Symbol" w:hAnsi="Symbol" w:hint="default"/>
+      </w:rPr>
+    </w:lvl>
+    <w:lvl w:ilvl="7" w:tplc="04090003" w:tentative="1">
+      <w:start w:val="1"/>
+      <w:numFmt w:val="bullet"/>
+      <w:lvlText w:val="o"/>
+      <w:lvlJc w:val="left"/>
+      <w:pPr>
+        <w:ind w:left="7200" w:hanging="360"/>
+      </w:pPr>
+      <w:rPr>
+        <w:rFonts w:ascii="Courier New" w:hAnsi="Courier New" w:cs="Courier New" w:hint="default"/>
+      </w:rPr>
+    </w:lvl>
+    <w:lvl w:ilvl="8" w:tplc="04090005" w:tentative="1">
+      <w:start w:val="1"/>
+      <w:numFmt w:val="bullet"/>
+      <w:lvlText w:val=""/>
+      <w:lvlJc w:val="left"/>
+      <w:pPr>
+        <w:ind w:left="7920" w:hanging="360"/>
+      </w:pPr>
+      <w:rPr>
+        <w:rFonts w:ascii="Wingdings" w:hAnsi="Wingdings" w:hint="default"/>
+      </w:rPr>
+    </w:lvl>
+  </w:abstractNum>
+  <w:abstractNum w:abstractNumId="9" w15:restartNumberingAfterBreak="0">
     <w:nsid w:val="63AB5C83"/>
     <w:multiLevelType w:val="hybridMultilevel"/>
     <w:tmpl w:val="51021020"/>
@@ -8597,7 +11872,7 @@
       </w:pPr>
     </w:lvl>
   </w:abstractNum>
-  <w:abstractNum w:abstractNumId="8" w15:restartNumberingAfterBreak="0">
+  <w:abstractNum w:abstractNumId="10" w15:restartNumberingAfterBreak="0">
     <w:nsid w:val="69F24577"/>
     <w:multiLevelType w:val="multilevel"/>
     <w:tmpl w:val="9F086C4C"/>
@@ -8683,7 +11958,7 @@
       </w:pPr>
     </w:lvl>
   </w:abstractNum>
-  <w:abstractNum w:abstractNumId="9" w15:restartNumberingAfterBreak="0">
+  <w:abstractNum w:abstractNumId="11" w15:restartNumberingAfterBreak="0">
     <w:nsid w:val="6E7B2CA3"/>
     <w:multiLevelType w:val="multilevel"/>
     <w:tmpl w:val="EC66BA22"/>
@@ -8769,7 +12044,120 @@
       </w:pPr>
     </w:lvl>
   </w:abstractNum>
-  <w:abstractNum w:abstractNumId="10" w15:restartNumberingAfterBreak="0">
+  <w:abstractNum w:abstractNumId="12" w15:restartNumberingAfterBreak="0">
+    <w:nsid w:val="6ECD6E2B"/>
+    <w:multiLevelType w:val="hybridMultilevel"/>
+    <w:tmpl w:val="80CCB38C"/>
+    <w:lvl w:ilvl="0" w:tplc="04090001">
+      <w:start w:val="1"/>
+      <w:numFmt w:val="bullet"/>
+      <w:lvlText w:val=""/>
+      <w:lvlJc w:val="left"/>
+      <w:pPr>
+        <w:ind w:left="2880" w:hanging="360"/>
+      </w:pPr>
+      <w:rPr>
+        <w:rFonts w:ascii="Symbol" w:hAnsi="Symbol" w:hint="default"/>
+      </w:rPr>
+    </w:lvl>
+    <w:lvl w:ilvl="1" w:tplc="04090003" w:tentative="1">
+      <w:start w:val="1"/>
+      <w:numFmt w:val="bullet"/>
+      <w:lvlText w:val="o"/>
+      <w:lvlJc w:val="left"/>
+      <w:pPr>
+        <w:ind w:left="3600" w:hanging="360"/>
+      </w:pPr>
+      <w:rPr>
+        <w:rFonts w:ascii="Courier New" w:hAnsi="Courier New" w:cs="Courier New" w:hint="default"/>
+      </w:rPr>
+    </w:lvl>
+    <w:lvl w:ilvl="2" w:tplc="04090005" w:tentative="1">
+      <w:start w:val="1"/>
+      <w:numFmt w:val="bullet"/>
+      <w:lvlText w:val=""/>
+      <w:lvlJc w:val="left"/>
+      <w:pPr>
+        <w:ind w:left="4320" w:hanging="360"/>
+      </w:pPr>
+      <w:rPr>
+        <w:rFonts w:ascii="Wingdings" w:hAnsi="Wingdings" w:hint="default"/>
+      </w:rPr>
+    </w:lvl>
+    <w:lvl w:ilvl="3" w:tplc="04090001" w:tentative="1">
+      <w:start w:val="1"/>
+      <w:numFmt w:val="bullet"/>
+      <w:lvlText w:val=""/>
+      <w:lvlJc w:val="left"/>
+      <w:pPr>
+        <w:ind w:left="5040" w:hanging="360"/>
+      </w:pPr>
+      <w:rPr>
+        <w:rFonts w:ascii="Symbol" w:hAnsi="Symbol" w:hint="default"/>
+      </w:rPr>
+    </w:lvl>
+    <w:lvl w:ilvl="4" w:tplc="04090003" w:tentative="1">
+      <w:start w:val="1"/>
+      <w:numFmt w:val="bullet"/>
+      <w:lvlText w:val="o"/>
+      <w:lvlJc w:val="left"/>
+      <w:pPr>
+        <w:ind w:left="5760" w:hanging="360"/>
+      </w:pPr>
+      <w:rPr>
+        <w:rFonts w:ascii="Courier New" w:hAnsi="Courier New" w:cs="Courier New" w:hint="default"/>
+      </w:rPr>
+    </w:lvl>
+    <w:lvl w:ilvl="5" w:tplc="04090005" w:tentative="1">
+      <w:start w:val="1"/>
+      <w:numFmt w:val="bullet"/>
+      <w:lvlText w:val=""/>
+      <w:lvlJc w:val="left"/>
+      <w:pPr>
+        <w:ind w:left="6480" w:hanging="360"/>
+      </w:pPr>
+      <w:rPr>
+        <w:rFonts w:ascii="Wingdings" w:hAnsi="Wingdings" w:hint="default"/>
+      </w:rPr>
+    </w:lvl>
+    <w:lvl w:ilvl="6" w:tplc="04090001" w:tentative="1">
+      <w:start w:val="1"/>
+      <w:numFmt w:val="bullet"/>
+      <w:lvlText w:val=""/>
+      <w:lvlJc w:val="left"/>
+      <w:pPr>
+        <w:ind w:left="7200" w:hanging="360"/>
+      </w:pPr>
+      <w:rPr>
+        <w:rFonts w:ascii="Symbol" w:hAnsi="Symbol" w:hint="default"/>
+      </w:rPr>
+    </w:lvl>
+    <w:lvl w:ilvl="7" w:tplc="04090003" w:tentative="1">
+      <w:start w:val="1"/>
+      <w:numFmt w:val="bullet"/>
+      <w:lvlText w:val="o"/>
+      <w:lvlJc w:val="left"/>
+      <w:pPr>
+        <w:ind w:left="7920" w:hanging="360"/>
+      </w:pPr>
+      <w:rPr>
+        <w:rFonts w:ascii="Courier New" w:hAnsi="Courier New" w:cs="Courier New" w:hint="default"/>
+      </w:rPr>
+    </w:lvl>
+    <w:lvl w:ilvl="8" w:tplc="04090005" w:tentative="1">
+      <w:start w:val="1"/>
+      <w:numFmt w:val="bullet"/>
+      <w:lvlText w:val=""/>
+      <w:lvlJc w:val="left"/>
+      <w:pPr>
+        <w:ind w:left="8640" w:hanging="360"/>
+      </w:pPr>
+      <w:rPr>
+        <w:rFonts w:ascii="Wingdings" w:hAnsi="Wingdings" w:hint="default"/>
+      </w:rPr>
+    </w:lvl>
+  </w:abstractNum>
+  <w:abstractNum w:abstractNumId="13" w15:restartNumberingAfterBreak="0">
     <w:nsid w:val="7C790DAD"/>
     <w:multiLevelType w:val="hybridMultilevel"/>
     <w:tmpl w:val="AAE45FAA"/>
@@ -8859,7 +12247,7 @@
     <w:abstractNumId w:val="3"/>
   </w:num>
   <w:num w:numId="2">
-    <w:abstractNumId w:val="7"/>
+    <w:abstractNumId w:val="9"/>
   </w:num>
   <w:num w:numId="3">
     <w:abstractNumId w:val="2"/>
@@ -8868,10 +12256,10 @@
     <w:abstractNumId w:val="0"/>
   </w:num>
   <w:num w:numId="5">
-    <w:abstractNumId w:val="9"/>
+    <w:abstractNumId w:val="11"/>
   </w:num>
   <w:num w:numId="6">
-    <w:abstractNumId w:val="8"/>
+    <w:abstractNumId w:val="10"/>
   </w:num>
   <w:num w:numId="7">
     <w:abstractNumId w:val="6"/>
@@ -8880,13 +12268,22 @@
     <w:abstractNumId w:val="1"/>
   </w:num>
   <w:num w:numId="9">
-    <w:abstractNumId w:val="10"/>
+    <w:abstractNumId w:val="13"/>
   </w:num>
   <w:num w:numId="10">
     <w:abstractNumId w:val="5"/>
   </w:num>
   <w:num w:numId="11">
     <w:abstractNumId w:val="4"/>
+  </w:num>
+  <w:num w:numId="12">
+    <w:abstractNumId w:val="8"/>
+  </w:num>
+  <w:num w:numId="13">
+    <w:abstractNumId w:val="12"/>
+  </w:num>
+  <w:num w:numId="14">
+    <w:abstractNumId w:val="7"/>
   </w:num>
 </w:numbering>
 </file>
@@ -9425,6 +12822,17 @@
     <w:uiPriority w:val="99"/>
     <w:rsid w:val="001400CE"/>
   </w:style>
+  <w:style w:type="character" w:styleId="a6">
+    <w:name w:val="Strong"/>
+    <w:basedOn w:val="a0"/>
+    <w:uiPriority w:val="22"/>
+    <w:qFormat/>
+    <w:rsid w:val="001445E4"/>
+    <w:rPr>
+      <w:b/>
+      <w:bCs/>
+    </w:rPr>
+  </w:style>
 </w:styles>
 </file>
 

</xml_diff>

<commit_message>
shareef-ragab ( wolf programmer )
</commit_message>
<xml_diff>
--- a/Glass classification project report.docx
+++ b/Glass classification project report.docx
@@ -206,18 +206,8 @@
           <w:sz w:val="32"/>
           <w:szCs w:val="32"/>
         </w:rPr>
-        <w:t xml:space="preserve">Eng. Bushra </w:t>
-      </w:r>
-      <w:proofErr w:type="spellStart"/>
-      <w:r>
-        <w:rPr>
-          <w:rFonts w:asciiTheme="majorBidi" w:hAnsiTheme="majorBidi" w:cstheme="majorBidi"/>
-          <w:sz w:val="32"/>
-          <w:szCs w:val="32"/>
-        </w:rPr>
-        <w:t>Alqarout</w:t>
-      </w:r>
-      <w:proofErr w:type="spellEnd"/>
+        <w:t>Eng. Bushra Alqarout</w:t>
+      </w:r>
     </w:p>
     <w:p>
       <w:pPr>
@@ -4200,61 +4190,7 @@
           <w:sz w:val="24"/>
           <w:szCs w:val="24"/>
         </w:rPr>
-        <w:t xml:space="preserve">Where I calculated the relationships of the date frame without the type property via the </w:t>
-      </w:r>
-      <w:proofErr w:type="spellStart"/>
-      <w:r>
-        <w:rPr>
-          <w:rFonts w:asciiTheme="minorBidi" w:hAnsiTheme="minorBidi"/>
-          <w:sz w:val="24"/>
-          <w:szCs w:val="24"/>
-        </w:rPr>
-        <w:t>cor</w:t>
-      </w:r>
-      <w:proofErr w:type="spellEnd"/>
-      <w:r>
-        <w:rPr>
-          <w:rFonts w:asciiTheme="minorBidi" w:hAnsiTheme="minorBidi"/>
-          <w:sz w:val="24"/>
-          <w:szCs w:val="24"/>
-        </w:rPr>
-        <w:t xml:space="preserve"> () function and the date [, - 8] parameter was passed to it and passed the result to the </w:t>
-      </w:r>
-      <w:proofErr w:type="spellStart"/>
-      <w:r>
-        <w:rPr>
-          <w:rFonts w:asciiTheme="minorBidi" w:hAnsiTheme="minorBidi"/>
-          <w:sz w:val="24"/>
-          <w:szCs w:val="24"/>
-        </w:rPr>
-        <w:t>corplot</w:t>
-      </w:r>
-      <w:proofErr w:type="spellEnd"/>
-      <w:r>
-        <w:rPr>
-          <w:rFonts w:asciiTheme="minorBidi" w:hAnsiTheme="minorBidi"/>
-          <w:sz w:val="24"/>
-          <w:szCs w:val="24"/>
-        </w:rPr>
-        <w:t xml:space="preserve"> () function directly to it to draw the relationships of the elements and this function is found in the </w:t>
-      </w:r>
-      <w:proofErr w:type="spellStart"/>
-      <w:r>
-        <w:rPr>
-          <w:rFonts w:asciiTheme="minorBidi" w:hAnsiTheme="minorBidi"/>
-          <w:sz w:val="24"/>
-          <w:szCs w:val="24"/>
-        </w:rPr>
-        <w:t>corplot</w:t>
-      </w:r>
-      <w:proofErr w:type="spellEnd"/>
-      <w:r>
-        <w:rPr>
-          <w:rFonts w:asciiTheme="minorBidi" w:hAnsiTheme="minorBidi"/>
-          <w:sz w:val="24"/>
-          <w:szCs w:val="24"/>
-        </w:rPr>
-        <w:t xml:space="preserve"> library</w:t>
+        <w:t>Where I calculated the relationships of the date frame without the type property via the cor () function and the date [, - 8] parameter was passed to it and passed the result to the corplot () function directly to it to draw the relationships of the elements and this function is found in the corplot library</w:t>
       </w:r>
       <w:r>
         <w:rPr>
@@ -4311,7 +4247,33 @@
           <w:szCs w:val="24"/>
           <w:lang w:bidi="ar-PS"/>
         </w:rPr>
-        <w:t>s:</w:t>
+        <w:t>s</w:t>
+      </w:r>
+      <w:r>
+        <w:rPr>
+          <w:rFonts w:asciiTheme="minorBidi" w:hAnsiTheme="minorBidi" w:hint="cs"/>
+          <w:sz w:val="24"/>
+          <w:szCs w:val="24"/>
+          <w:rtl/>
+        </w:rPr>
+        <w:t xml:space="preserve"> </w:t>
+      </w:r>
+      <w:r>
+        <w:rPr>
+          <w:rFonts w:asciiTheme="minorBidi" w:hAnsiTheme="minorBidi"/>
+          <w:sz w:val="24"/>
+          <w:szCs w:val="24"/>
+        </w:rPr>
+        <w:t xml:space="preserve"> and RI</w:t>
+      </w:r>
+      <w:r>
+        <w:rPr>
+          <w:rFonts w:asciiTheme="minorBidi" w:hAnsiTheme="minorBidi"/>
+          <w:sz w:val="24"/>
+          <w:szCs w:val="24"/>
+          <w:lang w:bidi="ar-PS"/>
+        </w:rPr>
+        <w:t>:</w:t>
       </w:r>
       <w:r>
         <w:rPr>
@@ -4420,27 +4382,7 @@
           <w:szCs w:val="24"/>
           <w:lang w:bidi="ar-PS"/>
         </w:rPr>
-        <w:t xml:space="preserve">Explain the relationship between the types of glass and the intensity of </w:t>
-      </w:r>
-      <w:proofErr w:type="spellStart"/>
-      <w:r>
-        <w:rPr>
-          <w:rFonts w:asciiTheme="minorBidi" w:hAnsiTheme="minorBidi"/>
-          <w:sz w:val="24"/>
-          <w:szCs w:val="24"/>
-          <w:lang w:bidi="ar-PS"/>
-        </w:rPr>
-        <w:t>ginksar</w:t>
-      </w:r>
-      <w:proofErr w:type="spellEnd"/>
-      <w:r>
-        <w:rPr>
-          <w:rFonts w:asciiTheme="minorBidi" w:hAnsiTheme="minorBidi"/>
-          <w:sz w:val="24"/>
-          <w:szCs w:val="24"/>
-          <w:lang w:bidi="ar-PS"/>
-        </w:rPr>
-        <w:t xml:space="preserve"> for each of these types</w:t>
+        <w:t>Explain the relationship between the types of glass and the intensity of ginksar for each of these types</w:t>
       </w:r>
       <w:r>
         <w:rPr>
@@ -5016,37 +4958,7 @@
           <w:szCs w:val="24"/>
           <w:lang w:bidi="ar-PS"/>
         </w:rPr>
-        <w:t xml:space="preserve">Here we removed the first and last columns of the </w:t>
-      </w:r>
-      <w:proofErr w:type="spellStart"/>
-      <w:r>
-        <w:rPr>
-          <w:rFonts w:asciiTheme="minorBidi" w:hAnsiTheme="minorBidi"/>
-          <w:sz w:val="24"/>
-          <w:szCs w:val="24"/>
-          <w:lang w:bidi="ar-PS"/>
-        </w:rPr>
-        <w:t>dataframe</w:t>
-      </w:r>
-      <w:proofErr w:type="spellEnd"/>
-      <w:r>
-        <w:rPr>
-          <w:rFonts w:asciiTheme="minorBidi" w:hAnsiTheme="minorBidi"/>
-          <w:sz w:val="24"/>
-          <w:szCs w:val="24"/>
-          <w:lang w:bidi="ar-PS"/>
-        </w:rPr>
-        <w:t xml:space="preserve"> and applied the intermediate function to them by supply and passed the output to the </w:t>
-      </w:r>
-      <w:proofErr w:type="spellStart"/>
-      <w:r>
-        <w:rPr>
-          <w:rFonts w:asciiTheme="minorBidi" w:hAnsiTheme="minorBidi"/>
-          <w:sz w:val="24"/>
-          <w:szCs w:val="24"/>
-          <w:lang w:bidi="ar-PS"/>
-        </w:rPr>
-        <w:t>bar</w:t>
+        <w:t>Here we removed the first and last columns of the dataframe and applied the intermediate function to them by supply and passed the output to the bar</w:t>
       </w:r>
       <w:r>
         <w:rPr>
@@ -5064,17 +4976,7 @@
           <w:szCs w:val="24"/>
           <w:lang w:bidi="ar-PS"/>
         </w:rPr>
-        <w:t>lot</w:t>
-      </w:r>
-      <w:proofErr w:type="spellEnd"/>
-      <w:r>
-        <w:rPr>
-          <w:rFonts w:asciiTheme="minorBidi" w:hAnsiTheme="minorBidi"/>
-          <w:sz w:val="24"/>
-          <w:szCs w:val="24"/>
-          <w:lang w:bidi="ar-PS"/>
-        </w:rPr>
-        <w:t xml:space="preserve"> () function</w:t>
+        <w:t>lot () function</w:t>
       </w:r>
       <w:r>
         <w:rPr>
@@ -5282,8 +5184,6 @@
           <w:lang w:bidi="ar-PS"/>
         </w:rPr>
       </w:pPr>
-      <w:bookmarkStart w:id="1" w:name="_GoBack"/>
-      <w:bookmarkEnd w:id="1"/>
     </w:p>
     <w:p>
       <w:pPr>
@@ -5311,34 +5211,23 @@
         <w:lastRenderedPageBreak/>
         <w:t xml:space="preserve">The relationship of the elements to </w:t>
       </w:r>
-      <w:proofErr w:type="spellStart"/>
-      <w:r>
-        <w:rPr>
-          <w:rFonts w:asciiTheme="minorBidi" w:hAnsiTheme="minorBidi"/>
-          <w:sz w:val="24"/>
-          <w:szCs w:val="24"/>
-          <w:lang w:bidi="ar-PS"/>
-        </w:rPr>
-        <w:t>each</w:t>
-      </w:r>
-      <w:r>
-        <w:rPr>
-          <w:rFonts w:asciiTheme="minorBidi" w:hAnsiTheme="minorBidi"/>
-          <w:sz w:val="24"/>
-          <w:szCs w:val="24"/>
-          <w:lang w:bidi="ar-PS"/>
-        </w:rPr>
-        <w:t>h</w:t>
-      </w:r>
-      <w:proofErr w:type="spellEnd"/>
-      <w:r>
-        <w:rPr>
-          <w:rFonts w:asciiTheme="minorBidi" w:hAnsiTheme="minorBidi"/>
-          <w:sz w:val="24"/>
-          <w:szCs w:val="24"/>
-          <w:lang w:bidi="ar-PS"/>
-        </w:rPr>
-        <w:t xml:space="preserve"> other</w:t>
+      <w:r>
+        <w:rPr>
+          <w:rFonts w:asciiTheme="minorBidi" w:hAnsiTheme="minorBidi"/>
+          <w:sz w:val="24"/>
+          <w:szCs w:val="24"/>
+          <w:lang w:bidi="ar-PS"/>
+        </w:rPr>
+        <w:t>eac</w:t>
+      </w:r>
+      <w:r>
+        <w:rPr>
+          <w:rFonts w:asciiTheme="minorBidi" w:hAnsiTheme="minorBidi"/>
+          <w:sz w:val="24"/>
+          <w:szCs w:val="24"/>
+          <w:lang w:bidi="ar-PS"/>
+        </w:rPr>
+        <w:t>h other</w:t>
       </w:r>
     </w:p>
     <w:p>
@@ -5462,25 +5351,14 @@
         </w:rPr>
         <w:t>plot (</w:t>
       </w:r>
-      <w:proofErr w:type="spellStart"/>
-      <w:r>
-        <w:rPr>
-          <w:rFonts w:asciiTheme="minorBidi" w:hAnsiTheme="minorBidi"/>
-          <w:sz w:val="24"/>
-          <w:szCs w:val="24"/>
-          <w:lang w:bidi="ar-PS"/>
-        </w:rPr>
-        <w:t>dateElemn</w:t>
-      </w:r>
-      <w:proofErr w:type="spellEnd"/>
-      <w:r>
-        <w:rPr>
-          <w:rFonts w:asciiTheme="minorBidi" w:hAnsiTheme="minorBidi"/>
-          <w:sz w:val="24"/>
-          <w:szCs w:val="24"/>
-          <w:lang w:bidi="ar-PS"/>
-        </w:rPr>
-        <w:t>, main</w:t>
+      <w:r>
+        <w:rPr>
+          <w:rFonts w:asciiTheme="minorBidi" w:hAnsiTheme="minorBidi"/>
+          <w:sz w:val="24"/>
+          <w:szCs w:val="24"/>
+          <w:lang w:bidi="ar-PS"/>
+        </w:rPr>
+        <w:t>dateElemn, main</w:t>
       </w:r>
       <w:r>
         <w:rPr>
@@ -5620,17 +5498,17 @@
           </wp:inline>
         </w:drawing>
       </w:r>
-      <w:proofErr w:type="spellStart"/>
-      <w:r>
-        <w:rPr>
-          <w:rFonts w:asciiTheme="minorBidi" w:hAnsiTheme="minorBidi"/>
-          <w:sz w:val="24"/>
-          <w:szCs w:val="24"/>
-          <w:lang w:bidi="ar-PS"/>
-        </w:rPr>
-        <w:t>lement</w:t>
-      </w:r>
-      <w:proofErr w:type="spellEnd"/>
+      <w:r>
+        <w:rPr>
+          <w:rFonts w:asciiTheme="minorBidi" w:hAnsiTheme="minorBidi"/>
+          <w:sz w:val="24"/>
+          <w:szCs w:val="24"/>
+          <w:lang w:bidi="ar-PS"/>
+        </w:rPr>
+        <w:t>element</w:t>
+      </w:r>
+      <w:bookmarkStart w:id="1" w:name="_GoBack"/>
+      <w:bookmarkEnd w:id="1"/>
       <w:r>
         <w:rPr>
           <w:rFonts w:asciiTheme="minorBidi" w:hAnsiTheme="minorBidi"/>
@@ -6229,25 +6107,7 @@
           <w:sz w:val="24"/>
           <w:szCs w:val="24"/>
         </w:rPr>
-        <w:t xml:space="preserve">This was done via the </w:t>
-      </w:r>
-      <w:proofErr w:type="spellStart"/>
-      <w:r>
-        <w:rPr>
-          <w:rFonts w:asciiTheme="minorBidi" w:hAnsiTheme="minorBidi"/>
-          <w:sz w:val="24"/>
-          <w:szCs w:val="24"/>
-        </w:rPr>
-        <w:t>kmeans</w:t>
-      </w:r>
-      <w:proofErr w:type="spellEnd"/>
-      <w:r>
-        <w:rPr>
-          <w:rFonts w:asciiTheme="minorBidi" w:hAnsiTheme="minorBidi"/>
-          <w:sz w:val="24"/>
-          <w:szCs w:val="24"/>
-        </w:rPr>
-        <w:t xml:space="preserve"> function of </w:t>
+        <w:t xml:space="preserve">This was done via the kmeans function of </w:t>
       </w:r>
       <w:r>
         <w:rPr>
@@ -6506,23 +6366,13 @@
         </w:rPr>
         <w:t xml:space="preserve"> </w:t>
       </w:r>
-      <w:proofErr w:type="spellStart"/>
-      <w:r>
-        <w:rPr>
-          <w:rFonts w:asciiTheme="minorBidi" w:hAnsiTheme="minorBidi"/>
-          <w:sz w:val="24"/>
-          <w:szCs w:val="24"/>
-        </w:rPr>
-        <w:t>dataframe</w:t>
-      </w:r>
-      <w:proofErr w:type="spellEnd"/>
-      <w:r>
-        <w:rPr>
-          <w:rFonts w:asciiTheme="minorBidi" w:hAnsiTheme="minorBidi"/>
-          <w:sz w:val="24"/>
-          <w:szCs w:val="24"/>
-        </w:rPr>
-        <w:t>.</w:t>
+      <w:r>
+        <w:rPr>
+          <w:rFonts w:asciiTheme="minorBidi" w:hAnsiTheme="minorBidi"/>
+          <w:sz w:val="24"/>
+          <w:szCs w:val="24"/>
+        </w:rPr>
+        <w:t>dataframe.</w:t>
       </w:r>
     </w:p>
     <w:p>
@@ -8763,47 +8613,7 @@
           <w:szCs w:val="21"/>
           <w:shd w:val="clear" w:color="auto" w:fill="FFFFFF"/>
         </w:rPr>
-        <w:t xml:space="preserve"> This is a </w:t>
-      </w:r>
-      <w:proofErr w:type="spellStart"/>
-      <w:r>
-        <w:rPr>
-          <w:rFonts w:ascii="Arial" w:hAnsi="Arial" w:cs="Arial"/>
-          <w:sz w:val="21"/>
-          <w:szCs w:val="21"/>
-          <w:shd w:val="clear" w:color="auto" w:fill="FFFFFF"/>
-        </w:rPr>
-        <w:t>classifaction</w:t>
-      </w:r>
-      <w:proofErr w:type="spellEnd"/>
-      <w:r>
-        <w:rPr>
-          <w:rFonts w:ascii="Arial" w:hAnsi="Arial" w:cs="Arial"/>
-          <w:sz w:val="21"/>
-          <w:szCs w:val="21"/>
-          <w:shd w:val="clear" w:color="auto" w:fill="FFFFFF"/>
-        </w:rPr>
-        <w:t xml:space="preserve"> technique quite similar to logistic regression however the dependent (target) variable consists of more than two level. It is used to describe the data and to </w:t>
-      </w:r>
-      <w:proofErr w:type="spellStart"/>
-      <w:r>
-        <w:rPr>
-          <w:rFonts w:ascii="Arial" w:hAnsi="Arial" w:cs="Arial"/>
-          <w:sz w:val="21"/>
-          <w:szCs w:val="21"/>
-          <w:shd w:val="clear" w:color="auto" w:fill="FFFFFF"/>
-        </w:rPr>
-        <w:t>expalin</w:t>
-      </w:r>
-      <w:proofErr w:type="spellEnd"/>
-      <w:r>
-        <w:rPr>
-          <w:rFonts w:ascii="Arial" w:hAnsi="Arial" w:cs="Arial"/>
-          <w:sz w:val="21"/>
-          <w:szCs w:val="21"/>
-          <w:shd w:val="clear" w:color="auto" w:fill="FFFFFF"/>
-        </w:rPr>
-        <w:t xml:space="preserve"> the relationship between one dependent nominal variable and multiple independent variables. In our case, we will attempt to explain the relationship between Glass Type and independent variables such as Refractive Index and elements quantities.</w:t>
+        <w:t> This is a classifaction technique quite similar to logistic regression however the dependent (target) variable consists of more than two level. It is used to describe the data and to expalin the relationship between one dependent nominal variable and multiple independent variables. In our case, we will attempt to explain the relationship between Glass Type and independent variables such as Refractive Index and elements quantities.</w:t>
       </w:r>
     </w:p>
     <w:p>
@@ -9227,27 +9037,7 @@
           <w:szCs w:val="21"/>
           <w:shd w:val="clear" w:color="auto" w:fill="FFFFFF"/>
         </w:rPr>
-        <w:t xml:space="preserve"> The SVM algorithm is implemented using a kernel. We plot the data as a point in a </w:t>
-      </w:r>
-      <w:proofErr w:type="spellStart"/>
-      <w:r>
-        <w:rPr>
-          <w:rFonts w:ascii="Arial" w:hAnsi="Arial" w:cs="Arial"/>
-          <w:sz w:val="21"/>
-          <w:szCs w:val="21"/>
-          <w:shd w:val="clear" w:color="auto" w:fill="FFFFFF"/>
-        </w:rPr>
-        <w:t>mutli</w:t>
-      </w:r>
-      <w:proofErr w:type="spellEnd"/>
-      <w:r>
-        <w:rPr>
-          <w:rFonts w:ascii="Arial" w:hAnsi="Arial" w:cs="Arial"/>
-          <w:sz w:val="21"/>
-          <w:szCs w:val="21"/>
-          <w:shd w:val="clear" w:color="auto" w:fill="FFFFFF"/>
-        </w:rPr>
-        <w:t>-dimensional space with the value of each feature being the value of a particular co-ordinate. The algorithm outputs an optimal hyperplane which categorizes new data samples. The optimal hyperplane is found through support vectors, which are co-ordinates of individual observations and it's a frontier which best segregates the classes.</w:t>
+        <w:t> The SVM algorithm is implemented using a kernel. We plot the data as a point in a mutli-dimensional space with the value of each feature being the value of a particular co-ordinate. The algorithm outputs an optimal hyperplane which categorizes new data samples. The optimal hyperplane is found through support vectors, which are co-ordinates of individual observations and it's a frontier which best segregates the classes.</w:t>
       </w:r>
     </w:p>
     <w:p>
@@ -9519,27 +9309,7 @@
           <w:szCs w:val="21"/>
           <w:shd w:val="clear" w:color="auto" w:fill="FFFFFF"/>
         </w:rPr>
-        <w:t xml:space="preserve"> These are an ensemble learning method for classification and regression, that operate by constructing a multitude of decision trees at training time and </w:t>
-      </w:r>
-      <w:proofErr w:type="spellStart"/>
-      <w:r>
-        <w:rPr>
-          <w:rFonts w:ascii="Arial" w:hAnsi="Arial" w:cs="Arial"/>
-          <w:sz w:val="21"/>
-          <w:szCs w:val="21"/>
-          <w:shd w:val="clear" w:color="auto" w:fill="FFFFFF"/>
-        </w:rPr>
-        <w:t>outputing</w:t>
-      </w:r>
-      <w:proofErr w:type="spellEnd"/>
-      <w:r>
-        <w:rPr>
-          <w:rFonts w:ascii="Arial" w:hAnsi="Arial" w:cs="Arial"/>
-          <w:sz w:val="21"/>
-          <w:szCs w:val="21"/>
-          <w:shd w:val="clear" w:color="auto" w:fill="FFFFFF"/>
-        </w:rPr>
-        <w:t xml:space="preserve"> the class that is the mode of the classes in classification.</w:t>
+        <w:t> These are an ensemble learning method for classification and regression, that operate by constructing a multitude of decision trees at training time and outputing the class that is the mode of the classes in classification.</w:t>
       </w:r>
     </w:p>
     <w:p>
@@ -9716,47 +9486,7 @@
           <w:sz w:val="21"/>
           <w:szCs w:val="21"/>
         </w:rPr>
-        <w:t xml:space="preserve">accuracy = (true positive + true </w:t>
-      </w:r>
-      <w:proofErr w:type="spellStart"/>
-      <w:r>
-        <w:rPr>
-          <w:rFonts w:ascii="Open Sans" w:eastAsia="Times New Roman" w:hAnsi="Open Sans" w:cs="Open Sans"/>
-          <w:color w:val="000000"/>
-          <w:sz w:val="21"/>
-          <w:szCs w:val="21"/>
-        </w:rPr>
-        <w:t>negatve</w:t>
-      </w:r>
-      <w:proofErr w:type="spellEnd"/>
-      <w:r>
-        <w:rPr>
-          <w:rFonts w:ascii="Open Sans" w:eastAsia="Times New Roman" w:hAnsi="Open Sans" w:cs="Open Sans"/>
-          <w:color w:val="000000"/>
-          <w:sz w:val="21"/>
-          <w:szCs w:val="21"/>
-        </w:rPr>
-        <w:t xml:space="preserve">) / all (100 times this is the same as </w:t>
-      </w:r>
-      <w:proofErr w:type="spellStart"/>
-      <w:r>
-        <w:rPr>
-          <w:rFonts w:ascii="Open Sans" w:eastAsia="Times New Roman" w:hAnsi="Open Sans" w:cs="Open Sans"/>
-          <w:color w:val="000000"/>
-          <w:sz w:val="21"/>
-          <w:szCs w:val="21"/>
-        </w:rPr>
-        <w:t>percentCorrect</w:t>
-      </w:r>
-      <w:proofErr w:type="spellEnd"/>
-      <w:r>
-        <w:rPr>
-          <w:rFonts w:ascii="Open Sans" w:eastAsia="Times New Roman" w:hAnsi="Open Sans" w:cs="Open Sans"/>
-          <w:color w:val="000000"/>
-          <w:sz w:val="21"/>
-          <w:szCs w:val="21"/>
-        </w:rPr>
-        <w:t>)</w:t>
+        <w:t>accuracy = (true positive + true negatve) / all (100 times this is the same as percentCorrect)</w:t>
       </w:r>
     </w:p>
     <w:p>
@@ -9782,27 +9512,7 @@
           <w:sz w:val="21"/>
           <w:szCs w:val="21"/>
         </w:rPr>
-        <w:t xml:space="preserve">sensitivity = true </w:t>
-      </w:r>
-      <w:proofErr w:type="spellStart"/>
-      <w:r>
-        <w:rPr>
-          <w:rFonts w:ascii="Open Sans" w:eastAsia="Times New Roman" w:hAnsi="Open Sans" w:cs="Open Sans"/>
-          <w:color w:val="000000"/>
-          <w:sz w:val="21"/>
-          <w:szCs w:val="21"/>
-        </w:rPr>
-        <w:t>pasitive</w:t>
-      </w:r>
-      <w:proofErr w:type="spellEnd"/>
-      <w:r>
-        <w:rPr>
-          <w:rFonts w:ascii="Open Sans" w:eastAsia="Times New Roman" w:hAnsi="Open Sans" w:cs="Open Sans"/>
-          <w:color w:val="000000"/>
-          <w:sz w:val="21"/>
-          <w:szCs w:val="21"/>
-        </w:rPr>
-        <w:t xml:space="preserve"> rate = true positive / all positive (sensitivity is also called recall)</w:t>
+        <w:t>sensitivity = true pasitive rate = true positive / all positive (sensitivity is also called recall)</w:t>
       </w:r>
     </w:p>
     <w:p>
@@ -9854,27 +9564,7 @@
           <w:sz w:val="21"/>
           <w:szCs w:val="21"/>
         </w:rPr>
-        <w:t xml:space="preserve">precision = positive predictive </w:t>
-      </w:r>
-      <w:proofErr w:type="spellStart"/>
-      <w:r>
-        <w:rPr>
-          <w:rFonts w:ascii="Open Sans" w:eastAsia="Times New Roman" w:hAnsi="Open Sans" w:cs="Open Sans"/>
-          <w:color w:val="000000"/>
-          <w:sz w:val="21"/>
-          <w:szCs w:val="21"/>
-        </w:rPr>
-        <w:t>velue</w:t>
-      </w:r>
-      <w:proofErr w:type="spellEnd"/>
-      <w:r>
-        <w:rPr>
-          <w:rFonts w:ascii="Open Sans" w:eastAsia="Times New Roman" w:hAnsi="Open Sans" w:cs="Open Sans"/>
-          <w:color w:val="000000"/>
-          <w:sz w:val="21"/>
-          <w:szCs w:val="21"/>
-        </w:rPr>
-        <w:t xml:space="preserve"> = true positive rate</w:t>
+        <w:t>precision = positive predictive velue = true positive rate</w:t>
       </w:r>
       <w:r>
         <w:rPr>
@@ -9999,27 +9689,7 @@
           <w:szCs w:val="21"/>
           <w:shd w:val="clear" w:color="auto" w:fill="FFFFFF"/>
         </w:rPr>
-        <w:t xml:space="preserve"> Neural networks consist of </w:t>
-      </w:r>
-      <w:proofErr w:type="spellStart"/>
-      <w:r>
-        <w:rPr>
-          <w:rFonts w:ascii="Arial" w:hAnsi="Arial" w:cs="Arial"/>
-          <w:sz w:val="21"/>
-          <w:szCs w:val="21"/>
-          <w:shd w:val="clear" w:color="auto" w:fill="FFFFFF"/>
-        </w:rPr>
-        <w:t>inut</w:t>
-      </w:r>
-      <w:proofErr w:type="spellEnd"/>
-      <w:r>
-        <w:rPr>
-          <w:rFonts w:ascii="Arial" w:hAnsi="Arial" w:cs="Arial"/>
-          <w:sz w:val="21"/>
-          <w:szCs w:val="21"/>
-          <w:shd w:val="clear" w:color="auto" w:fill="FFFFFF"/>
-        </w:rPr>
-        <w:t xml:space="preserve"> and output layers, as well as a hidden layer consisting of units that transform the input into something the output layer can use.</w:t>
+        <w:t> Neural networks consist of inut and output layers, as well as a hidden layer consisting of units that transform the input into something the output layer can use.</w:t>
       </w:r>
     </w:p>
     <w:p>
@@ -11241,7 +10911,6 @@
           <w:lang w:bidi="ar-PS"/>
         </w:rPr>
       </w:pPr>
-      <w:proofErr w:type="spellStart"/>
       <w:r>
         <w:rPr>
           <w:rFonts w:asciiTheme="minorBidi" w:hAnsiTheme="minorBidi"/>
@@ -11250,27 +10919,7 @@
           <w:lang w:bidi="ar-PS"/>
         </w:rPr>
         <w:lastRenderedPageBreak/>
-        <w:t>Densityplot</w:t>
-      </w:r>
-      <w:proofErr w:type="spellEnd"/>
-      <w:r>
-        <w:rPr>
-          <w:rFonts w:asciiTheme="minorBidi" w:hAnsiTheme="minorBidi"/>
-          <w:sz w:val="24"/>
-          <w:szCs w:val="24"/>
-          <w:lang w:bidi="ar-PS"/>
-        </w:rPr>
-        <w:t xml:space="preserve"> mapping algorithms and this code and its </w:t>
-      </w:r>
-      <w:proofErr w:type="gramStart"/>
-      <w:r>
-        <w:rPr>
-          <w:rFonts w:asciiTheme="minorBidi" w:hAnsiTheme="minorBidi"/>
-          <w:sz w:val="24"/>
-          <w:szCs w:val="24"/>
-          <w:lang w:bidi="ar-PS"/>
-        </w:rPr>
-        <w:t>results</w:t>
+        <w:t>Densityplot mapping algorithms and this code and its results</w:t>
       </w:r>
       <w:r>
         <w:rPr>
@@ -11281,7 +10930,6 @@
         </w:rPr>
         <w:t xml:space="preserve"> :</w:t>
       </w:r>
-      <w:proofErr w:type="gramEnd"/>
     </w:p>
     <w:p>
       <w:pPr>

</xml_diff>